<commit_message>
Subo parte de Diagrama_Clase_8.docx, aun no acabo, solo lo subi porque debo ir a comer :v
</commit_message>
<xml_diff>
--- a/Diagrama_Clase_8.docx
+++ b/Diagrama_Clase_8.docx
@@ -2,6 +2,817 @@
 <file path=word/document.xml><?xml version="1.0" encoding="utf-8"?>
 <w:document xmlns:wpc="http://schemas.microsoft.com/office/word/2010/wordprocessingCanvas" xmlns:cx="http://schemas.microsoft.com/office/drawing/2014/chartex" xmlns:cx1="http://schemas.microsoft.com/office/drawing/2015/9/8/chartex" xmlns:cx2="http://schemas.microsoft.com/office/drawing/2015/10/21/chartex" xmlns:cx3="http://schemas.microsoft.com/office/drawing/2016/5/9/chartex" xmlns:cx4="http://schemas.microsoft.com/office/drawing/2016/5/10/chartex" xmlns:cx5="http://schemas.microsoft.com/office/drawing/2016/5/11/chartex" xmlns:cx6="http://schemas.microsoft.com/office/drawing/2016/5/12/chartex" xmlns:cx7="http://schemas.microsoft.com/office/drawing/2016/5/13/chartex" xmlns:cx8="http://schemas.microsoft.com/office/drawing/2016/5/14/chartex" xmlns:mc="http://schemas.openxmlformats.org/markup-compatibility/2006" xmlns:aink="http://schemas.microsoft.com/office/drawing/2016/ink" xmlns:am3d="http://schemas.microsoft.com/office/drawing/2017/model3d" xmlns:o="urn:schemas-microsoft-com:office:office" xmlns:r="http://schemas.openxmlformats.org/officeDocument/2006/relationships" xmlns:m="http://schemas.openxmlformats.org/officeDocument/2006/math" xmlns:v="urn:schemas-microsoft-com:vml" xmlns:wp14="http://schemas.microsoft.com/office/word/2010/wordprocessingDrawing" xmlns:wp="http://schemas.openxmlformats.org/drawingml/2006/wordprocessingDrawing" xmlns:w10="urn:schemas-microsoft-com:office:word" xmlns:w="http://schemas.openxmlformats.org/wordprocessingml/2006/main" xmlns:w14="http://schemas.microsoft.com/office/word/2010/wordml" xmlns:w15="http://schemas.microsoft.com/office/word/2012/wordml" xmlns:w16cex="http://schemas.microsoft.com/office/word/2018/wordml/cex" xmlns:w16cid="http://schemas.microsoft.com/office/word/2016/wordml/cid" xmlns:w16="http://schemas.microsoft.com/office/word/2018/wordml" xmlns:w16sdtdh="http://schemas.microsoft.com/office/word/2020/wordml/sdtdatahash" xmlns:w16se="http://schemas.microsoft.com/office/word/2015/wordml/symex" xmlns:wpg="http://schemas.microsoft.com/office/word/2010/wordprocessingGroup" xmlns:wpi="http://schemas.microsoft.com/office/word/2010/wordprocessingInk" xmlns:wne="http://schemas.microsoft.com/office/word/2006/wordml" xmlns:wps="http://schemas.microsoft.com/office/word/2010/wordprocessingShape" mc:Ignorable="w14 w15 w16se w16cid w16 w16cex w16sdtdh wp14">
   <w:body>
+    <w:p>
+      <w:pPr>
+        <w:pStyle w:val="Ttulo"/>
+        <w:jc w:val="center"/>
+      </w:pPr>
+      <w:r>
+        <w:t>M</w:t>
+      </w:r>
+      <w:r>
+        <w:t>ostrar lista de pedidos</w:t>
+      </w:r>
+    </w:p>
+    <w:p/>
+    <w:tbl>
+      <w:tblPr>
+        <w:tblStyle w:val="Tablaconcuadrcula"/>
+        <w:tblpPr w:leftFromText="141" w:rightFromText="141" w:vertAnchor="text" w:horzAnchor="page" w:tblpX="1128" w:tblpY="80"/>
+        <w:tblW w:w="0" w:type="auto"/>
+        <w:tblLook w:val="04A0" w:firstRow="1" w:lastRow="0" w:firstColumn="1" w:lastColumn="0" w:noHBand="0" w:noVBand="1"/>
+      </w:tblPr>
+      <w:tblGrid>
+        <w:gridCol w:w="3114"/>
+      </w:tblGrid>
+      <w:tr>
+        <w:tc>
+          <w:tcPr>
+            <w:tcW w:w="3114" w:type="dxa"/>
+          </w:tcPr>
+          <w:p>
+            <w:pPr>
+              <w:jc w:val="center"/>
+              <w:rPr>
+                <w:b/>
+                <w:bCs/>
+              </w:rPr>
+            </w:pPr>
+            <w:r>
+              <w:rPr>
+                <w:b/>
+                <w:bCs/>
+              </w:rPr>
+              <w:t>Producto</w:t>
+            </w:r>
+          </w:p>
+        </w:tc>
+      </w:tr>
+      <w:tr>
+        <w:tc>
+          <w:tcPr>
+            <w:tcW w:w="3114" w:type="dxa"/>
+          </w:tcPr>
+          <w:p>
+            <w:pPr>
+              <w:pStyle w:val="Prrafodelista"/>
+              <w:numPr>
+                <w:ilvl w:val="0"/>
+                <w:numId w:val="2"/>
+              </w:numPr>
+              <w:ind w:left="174" w:hanging="174"/>
+            </w:pPr>
+            <w:proofErr w:type="spellStart"/>
+            <w:r>
+              <w:t>ID_Product</w:t>
+            </w:r>
+            <w:proofErr w:type="spellEnd"/>
+            <w:r>
+              <w:t xml:space="preserve"> : </w:t>
+            </w:r>
+            <w:proofErr w:type="spellStart"/>
+            <w:r>
+              <w:t>int</w:t>
+            </w:r>
+            <w:proofErr w:type="spellEnd"/>
+          </w:p>
+          <w:p>
+            <w:pPr>
+              <w:pStyle w:val="Prrafodelista"/>
+              <w:numPr>
+                <w:ilvl w:val="0"/>
+                <w:numId w:val="2"/>
+              </w:numPr>
+              <w:ind w:left="174" w:hanging="174"/>
+            </w:pPr>
+            <w:r>
+              <w:t xml:space="preserve">Nombre : </w:t>
+            </w:r>
+            <w:proofErr w:type="spellStart"/>
+            <w:r>
+              <w:t>String</w:t>
+            </w:r>
+            <w:proofErr w:type="spellEnd"/>
+          </w:p>
+          <w:p>
+            <w:pPr>
+              <w:pStyle w:val="Prrafodelista"/>
+              <w:numPr>
+                <w:ilvl w:val="0"/>
+                <w:numId w:val="2"/>
+              </w:numPr>
+              <w:ind w:left="174" w:hanging="174"/>
+            </w:pPr>
+            <w:r>
+              <w:t xml:space="preserve">Precio : </w:t>
+            </w:r>
+            <w:proofErr w:type="spellStart"/>
+            <w:r>
+              <w:t>float</w:t>
+            </w:r>
+            <w:proofErr w:type="spellEnd"/>
+          </w:p>
+          <w:p>
+            <w:pPr>
+              <w:pStyle w:val="Prrafodelista"/>
+              <w:numPr>
+                <w:ilvl w:val="0"/>
+                <w:numId w:val="2"/>
+              </w:numPr>
+              <w:ind w:left="174" w:hanging="174"/>
+            </w:pPr>
+            <w:r>
+              <w:t xml:space="preserve">Cantidad : </w:t>
+            </w:r>
+            <w:proofErr w:type="spellStart"/>
+            <w:r>
+              <w:t>int</w:t>
+            </w:r>
+            <w:proofErr w:type="spellEnd"/>
+          </w:p>
+        </w:tc>
+      </w:tr>
+      <w:tr>
+        <w:tc>
+          <w:tcPr>
+            <w:tcW w:w="3114" w:type="dxa"/>
+          </w:tcPr>
+          <w:p>
+            <w:pPr>
+              <w:pStyle w:val="Prrafodelista"/>
+              <w:numPr>
+                <w:ilvl w:val="0"/>
+                <w:numId w:val="3"/>
+              </w:numPr>
+              <w:ind w:left="174" w:hanging="174"/>
+            </w:pPr>
+            <w:proofErr w:type="spellStart"/>
+            <w:r>
+              <w:t>g</w:t>
+            </w:r>
+            <w:r>
+              <w:t>etID_Product</w:t>
+            </w:r>
+            <w:proofErr w:type="spellEnd"/>
+            <w:r>
+              <w:t xml:space="preserve">() : </w:t>
+            </w:r>
+            <w:proofErr w:type="spellStart"/>
+            <w:r>
+              <w:t>int</w:t>
+            </w:r>
+            <w:proofErr w:type="spellEnd"/>
+          </w:p>
+          <w:p>
+            <w:pPr>
+              <w:pStyle w:val="Prrafodelista"/>
+              <w:numPr>
+                <w:ilvl w:val="0"/>
+                <w:numId w:val="3"/>
+              </w:numPr>
+              <w:ind w:left="174" w:hanging="174"/>
+            </w:pPr>
+            <w:proofErr w:type="spellStart"/>
+            <w:r>
+              <w:t>getNombre</w:t>
+            </w:r>
+            <w:proofErr w:type="spellEnd"/>
+            <w:r>
+              <w:t xml:space="preserve">() : </w:t>
+            </w:r>
+            <w:proofErr w:type="spellStart"/>
+            <w:r>
+              <w:t>String</w:t>
+            </w:r>
+            <w:proofErr w:type="spellEnd"/>
+          </w:p>
+          <w:p>
+            <w:pPr>
+              <w:pStyle w:val="Prrafodelista"/>
+              <w:numPr>
+                <w:ilvl w:val="0"/>
+                <w:numId w:val="3"/>
+              </w:numPr>
+              <w:ind w:left="174" w:hanging="174"/>
+            </w:pPr>
+            <w:proofErr w:type="spellStart"/>
+            <w:r>
+              <w:t>getPrecio</w:t>
+            </w:r>
+            <w:proofErr w:type="spellEnd"/>
+            <w:r>
+              <w:t xml:space="preserve">() : </w:t>
+            </w:r>
+            <w:proofErr w:type="spellStart"/>
+            <w:r>
+              <w:t>float</w:t>
+            </w:r>
+            <w:proofErr w:type="spellEnd"/>
+          </w:p>
+          <w:p>
+            <w:pPr>
+              <w:pStyle w:val="Prrafodelista"/>
+              <w:numPr>
+                <w:ilvl w:val="0"/>
+                <w:numId w:val="3"/>
+              </w:numPr>
+              <w:ind w:left="174" w:hanging="174"/>
+            </w:pPr>
+            <w:proofErr w:type="spellStart"/>
+            <w:r>
+              <w:t>getCantidad</w:t>
+            </w:r>
+            <w:proofErr w:type="spellEnd"/>
+            <w:r>
+              <w:t xml:space="preserve">() : </w:t>
+            </w:r>
+            <w:proofErr w:type="spellStart"/>
+            <w:r>
+              <w:t>int</w:t>
+            </w:r>
+            <w:proofErr w:type="spellEnd"/>
+          </w:p>
+        </w:tc>
+      </w:tr>
+    </w:tbl>
+    <w:tbl>
+      <w:tblPr>
+        <w:tblStyle w:val="Tablaconcuadrcula"/>
+        <w:tblpPr w:leftFromText="141" w:rightFromText="141" w:vertAnchor="text" w:horzAnchor="page" w:tblpX="5167" w:tblpY="33"/>
+        <w:tblW w:w="0" w:type="auto"/>
+        <w:tblLook w:val="04A0" w:firstRow="1" w:lastRow="0" w:firstColumn="1" w:lastColumn="0" w:noHBand="0" w:noVBand="1"/>
+      </w:tblPr>
+      <w:tblGrid>
+        <w:gridCol w:w="3397"/>
+      </w:tblGrid>
+      <w:tr>
+        <w:tc>
+          <w:tcPr>
+            <w:tcW w:w="3397" w:type="dxa"/>
+          </w:tcPr>
+          <w:p>
+            <w:pPr>
+              <w:jc w:val="center"/>
+              <w:rPr>
+                <w:b/>
+                <w:bCs/>
+              </w:rPr>
+            </w:pPr>
+            <w:r>
+              <w:rPr>
+                <w:b/>
+                <w:bCs/>
+              </w:rPr>
+              <w:t>Pedido</w:t>
+            </w:r>
+          </w:p>
+        </w:tc>
+      </w:tr>
+      <w:tr>
+        <w:tc>
+          <w:tcPr>
+            <w:tcW w:w="3397" w:type="dxa"/>
+          </w:tcPr>
+          <w:p>
+            <w:pPr>
+              <w:pStyle w:val="Prrafodelista"/>
+              <w:numPr>
+                <w:ilvl w:val="0"/>
+                <w:numId w:val="2"/>
+              </w:numPr>
+              <w:ind w:left="174" w:hanging="174"/>
+            </w:pPr>
+            <w:proofErr w:type="spellStart"/>
+            <w:r>
+              <w:t>ID_Pedido</w:t>
+            </w:r>
+            <w:proofErr w:type="spellEnd"/>
+            <w:r>
+              <w:t xml:space="preserve"> : </w:t>
+            </w:r>
+            <w:proofErr w:type="spellStart"/>
+            <w:r>
+              <w:t>int</w:t>
+            </w:r>
+            <w:proofErr w:type="spellEnd"/>
+          </w:p>
+          <w:p>
+            <w:pPr>
+              <w:pStyle w:val="Prrafodelista"/>
+              <w:numPr>
+                <w:ilvl w:val="0"/>
+                <w:numId w:val="2"/>
+              </w:numPr>
+              <w:ind w:left="174" w:hanging="174"/>
+            </w:pPr>
+            <w:proofErr w:type="spellStart"/>
+            <w:r>
+              <w:t>Fecha_pedido</w:t>
+            </w:r>
+            <w:proofErr w:type="spellEnd"/>
+            <w:r>
+              <w:t xml:space="preserve"> : </w:t>
+            </w:r>
+            <w:proofErr w:type="spellStart"/>
+            <w:r>
+              <w:t>String</w:t>
+            </w:r>
+            <w:proofErr w:type="spellEnd"/>
+          </w:p>
+          <w:p>
+            <w:pPr>
+              <w:pStyle w:val="Prrafodelista"/>
+              <w:numPr>
+                <w:ilvl w:val="0"/>
+                <w:numId w:val="2"/>
+              </w:numPr>
+              <w:ind w:left="174" w:hanging="174"/>
+            </w:pPr>
+            <w:proofErr w:type="spellStart"/>
+            <w:r>
+              <w:t>Lista_Productos</w:t>
+            </w:r>
+            <w:proofErr w:type="spellEnd"/>
+            <w:r>
+              <w:t>[] : Producto</w:t>
+            </w:r>
+          </w:p>
+          <w:p>
+            <w:pPr>
+              <w:pStyle w:val="Prrafodelista"/>
+              <w:numPr>
+                <w:ilvl w:val="0"/>
+                <w:numId w:val="2"/>
+              </w:numPr>
+              <w:ind w:left="174" w:hanging="174"/>
+            </w:pPr>
+            <w:r>
+              <w:t xml:space="preserve">Total : </w:t>
+            </w:r>
+            <w:proofErr w:type="spellStart"/>
+            <w:r>
+              <w:t>float</w:t>
+            </w:r>
+            <w:proofErr w:type="spellEnd"/>
+          </w:p>
+          <w:p>
+            <w:pPr>
+              <w:pStyle w:val="Prrafodelista"/>
+              <w:numPr>
+                <w:ilvl w:val="0"/>
+                <w:numId w:val="2"/>
+              </w:numPr>
+              <w:ind w:left="174" w:hanging="174"/>
+            </w:pPr>
+            <w:r>
+              <w:t xml:space="preserve">Pagado : </w:t>
+            </w:r>
+            <w:proofErr w:type="spellStart"/>
+            <w:r>
+              <w:t>boolean</w:t>
+            </w:r>
+            <w:proofErr w:type="spellEnd"/>
+          </w:p>
+          <w:p>
+            <w:pPr>
+              <w:pStyle w:val="Prrafodelista"/>
+              <w:numPr>
+                <w:ilvl w:val="0"/>
+                <w:numId w:val="2"/>
+              </w:numPr>
+              <w:ind w:left="174" w:hanging="174"/>
+            </w:pPr>
+            <w:r>
+              <w:t xml:space="preserve">Entregado : </w:t>
+            </w:r>
+            <w:proofErr w:type="spellStart"/>
+            <w:r>
+              <w:t>boolean</w:t>
+            </w:r>
+            <w:proofErr w:type="spellEnd"/>
+          </w:p>
+        </w:tc>
+      </w:tr>
+      <w:tr>
+        <w:tc>
+          <w:tcPr>
+            <w:tcW w:w="3397" w:type="dxa"/>
+          </w:tcPr>
+          <w:p>
+            <w:pPr>
+              <w:pStyle w:val="Prrafodelista"/>
+              <w:numPr>
+                <w:ilvl w:val="0"/>
+                <w:numId w:val="3"/>
+              </w:numPr>
+              <w:ind w:left="174" w:hanging="174"/>
+            </w:pPr>
+            <w:proofErr w:type="spellStart"/>
+            <w:r>
+              <w:t>getID_Pedido</w:t>
+            </w:r>
+            <w:proofErr w:type="spellEnd"/>
+            <w:r>
+              <w:t xml:space="preserve">() : </w:t>
+            </w:r>
+            <w:proofErr w:type="spellStart"/>
+            <w:r>
+              <w:t>int</w:t>
+            </w:r>
+            <w:proofErr w:type="spellEnd"/>
+          </w:p>
+          <w:p>
+            <w:pPr>
+              <w:pStyle w:val="Prrafodelista"/>
+              <w:numPr>
+                <w:ilvl w:val="0"/>
+                <w:numId w:val="3"/>
+              </w:numPr>
+              <w:ind w:left="174" w:hanging="174"/>
+            </w:pPr>
+            <w:proofErr w:type="spellStart"/>
+            <w:r>
+              <w:t>getFecha_pedido</w:t>
+            </w:r>
+            <w:proofErr w:type="spellEnd"/>
+            <w:r>
+              <w:t xml:space="preserve">() : </w:t>
+            </w:r>
+            <w:proofErr w:type="spellStart"/>
+            <w:r>
+              <w:t>String</w:t>
+            </w:r>
+            <w:proofErr w:type="spellEnd"/>
+          </w:p>
+          <w:p>
+            <w:pPr>
+              <w:pStyle w:val="Prrafodelista"/>
+              <w:numPr>
+                <w:ilvl w:val="0"/>
+                <w:numId w:val="3"/>
+              </w:numPr>
+              <w:ind w:left="174" w:hanging="174"/>
+            </w:pPr>
+            <w:proofErr w:type="spellStart"/>
+            <w:r>
+              <w:t>getLista_Productos</w:t>
+            </w:r>
+            <w:proofErr w:type="spellEnd"/>
+            <w:r>
+              <w:t xml:space="preserve">() : </w:t>
+            </w:r>
+            <w:r>
+              <w:t>Producto[]</w:t>
+            </w:r>
+          </w:p>
+          <w:p>
+            <w:pPr>
+              <w:pStyle w:val="Prrafodelista"/>
+              <w:numPr>
+                <w:ilvl w:val="0"/>
+                <w:numId w:val="3"/>
+              </w:numPr>
+              <w:ind w:left="174" w:hanging="174"/>
+            </w:pPr>
+            <w:proofErr w:type="spellStart"/>
+            <w:r>
+              <w:t>getTotal</w:t>
+            </w:r>
+            <w:proofErr w:type="spellEnd"/>
+            <w:r>
+              <w:t xml:space="preserve">() : </w:t>
+            </w:r>
+            <w:proofErr w:type="spellStart"/>
+            <w:r>
+              <w:t>float</w:t>
+            </w:r>
+            <w:proofErr w:type="spellEnd"/>
+          </w:p>
+          <w:p>
+            <w:pPr>
+              <w:pStyle w:val="Prrafodelista"/>
+              <w:numPr>
+                <w:ilvl w:val="0"/>
+                <w:numId w:val="3"/>
+              </w:numPr>
+              <w:ind w:left="174" w:hanging="174"/>
+            </w:pPr>
+            <w:proofErr w:type="spellStart"/>
+            <w:r>
+              <w:t>getPagado</w:t>
+            </w:r>
+            <w:proofErr w:type="spellEnd"/>
+            <w:r>
+              <w:t xml:space="preserve">() : </w:t>
+            </w:r>
+            <w:proofErr w:type="spellStart"/>
+            <w:r>
+              <w:t>boolean</w:t>
+            </w:r>
+            <w:proofErr w:type="spellEnd"/>
+          </w:p>
+          <w:p>
+            <w:pPr>
+              <w:pStyle w:val="Prrafodelista"/>
+              <w:numPr>
+                <w:ilvl w:val="0"/>
+                <w:numId w:val="3"/>
+              </w:numPr>
+              <w:ind w:left="174" w:hanging="174"/>
+            </w:pPr>
+            <w:proofErr w:type="spellStart"/>
+            <w:r>
+              <w:t>getEntregado</w:t>
+            </w:r>
+            <w:proofErr w:type="spellEnd"/>
+            <w:r>
+              <w:t xml:space="preserve">() : </w:t>
+            </w:r>
+            <w:proofErr w:type="spellStart"/>
+            <w:r>
+              <w:t>boolean</w:t>
+            </w:r>
+            <w:proofErr w:type="spellEnd"/>
+          </w:p>
+          <w:p>
+            <w:pPr>
+              <w:pStyle w:val="Prrafodelista"/>
+              <w:numPr>
+                <w:ilvl w:val="0"/>
+                <w:numId w:val="3"/>
+              </w:numPr>
+              <w:ind w:left="174" w:hanging="174"/>
+            </w:pPr>
+            <w:proofErr w:type="spellStart"/>
+            <w:r>
+              <w:t>Calcular_Total</w:t>
+            </w:r>
+            <w:proofErr w:type="spellEnd"/>
+            <w:r>
+              <w:t>()</w:t>
+            </w:r>
+          </w:p>
+          <w:p>
+            <w:pPr>
+              <w:pStyle w:val="Prrafodelista"/>
+              <w:numPr>
+                <w:ilvl w:val="0"/>
+                <w:numId w:val="3"/>
+              </w:numPr>
+              <w:ind w:left="174" w:hanging="174"/>
+            </w:pPr>
+            <w:proofErr w:type="spellStart"/>
+            <w:r>
+              <w:t>setPagado</w:t>
+            </w:r>
+            <w:proofErr w:type="spellEnd"/>
+            <w:r>
+              <w:t>()</w:t>
+            </w:r>
+          </w:p>
+          <w:p>
+            <w:pPr>
+              <w:pStyle w:val="Prrafodelista"/>
+              <w:numPr>
+                <w:ilvl w:val="0"/>
+                <w:numId w:val="3"/>
+              </w:numPr>
+              <w:ind w:left="174" w:hanging="174"/>
+            </w:pPr>
+            <w:proofErr w:type="spellStart"/>
+            <w:r>
+              <w:t>setEntregado</w:t>
+            </w:r>
+            <w:proofErr w:type="spellEnd"/>
+            <w:r>
+              <w:t>()</w:t>
+            </w:r>
+          </w:p>
+          <w:p>
+            <w:pPr>
+              <w:pStyle w:val="Prrafodelista"/>
+              <w:numPr>
+                <w:ilvl w:val="0"/>
+                <w:numId w:val="3"/>
+              </w:numPr>
+              <w:ind w:left="174" w:hanging="174"/>
+            </w:pPr>
+            <w:proofErr w:type="spellStart"/>
+            <w:r>
+              <w:t>nuev</w:t>
+            </w:r>
+            <w:r>
+              <w:t>o_Total</w:t>
+            </w:r>
+            <w:proofErr w:type="spellEnd"/>
+            <w:r>
+              <w:t>()</w:t>
+            </w:r>
+          </w:p>
+        </w:tc>
+      </w:tr>
+    </w:tbl>
+    <w:p/>
+    <w:tbl>
+      <w:tblPr>
+        <w:tblStyle w:val="Tablaconcuadrcula"/>
+        <w:tblpPr w:leftFromText="141" w:rightFromText="141" w:vertAnchor="page" w:horzAnchor="margin" w:tblpY="6340"/>
+        <w:tblW w:w="0" w:type="auto"/>
+        <w:tblLook w:val="04A0" w:firstRow="1" w:lastRow="0" w:firstColumn="1" w:lastColumn="0" w:noHBand="0" w:noVBand="1"/>
+      </w:tblPr>
+      <w:tblGrid>
+        <w:gridCol w:w="3112"/>
+      </w:tblGrid>
+      <w:tr>
+        <w:tc>
+          <w:tcPr>
+            <w:tcW w:w="3112" w:type="dxa"/>
+          </w:tcPr>
+          <w:p>
+            <w:pPr>
+              <w:jc w:val="center"/>
+              <w:rPr>
+                <w:b/>
+                <w:bCs/>
+              </w:rPr>
+            </w:pPr>
+            <w:proofErr w:type="spellStart"/>
+            <w:r>
+              <w:rPr>
+                <w:b/>
+                <w:bCs/>
+              </w:rPr>
+              <w:t>Pedidos_Total</w:t>
+            </w:r>
+            <w:proofErr w:type="spellEnd"/>
+          </w:p>
+        </w:tc>
+      </w:tr>
+      <w:tr>
+        <w:tc>
+          <w:tcPr>
+            <w:tcW w:w="3112" w:type="dxa"/>
+          </w:tcPr>
+          <w:p>
+            <w:pPr>
+              <w:pStyle w:val="Prrafodelista"/>
+              <w:numPr>
+                <w:ilvl w:val="0"/>
+                <w:numId w:val="4"/>
+              </w:numPr>
+              <w:ind w:left="174" w:hanging="174"/>
+            </w:pPr>
+            <w:proofErr w:type="spellStart"/>
+            <w:r>
+              <w:t>Lista_Pedidos</w:t>
+            </w:r>
+            <w:proofErr w:type="spellEnd"/>
+            <w:r>
+              <w:t>[] : Pedido</w:t>
+            </w:r>
+          </w:p>
+          <w:p>
+            <w:pPr>
+              <w:pStyle w:val="Prrafodelista"/>
+              <w:numPr>
+                <w:ilvl w:val="0"/>
+                <w:numId w:val="4"/>
+              </w:numPr>
+              <w:ind w:left="174" w:hanging="174"/>
+            </w:pPr>
+            <w:r>
+              <w:t>Cliente : Usuario</w:t>
+            </w:r>
+          </w:p>
+        </w:tc>
+      </w:tr>
+      <w:tr>
+        <w:tc>
+          <w:tcPr>
+            <w:tcW w:w="3112" w:type="dxa"/>
+          </w:tcPr>
+          <w:p>
+            <w:pPr>
+              <w:pStyle w:val="Prrafodelista"/>
+              <w:numPr>
+                <w:ilvl w:val="0"/>
+                <w:numId w:val="3"/>
+              </w:numPr>
+              <w:ind w:left="174" w:hanging="174"/>
+            </w:pPr>
+            <w:proofErr w:type="spellStart"/>
+            <w:r>
+              <w:t>aaa</w:t>
+            </w:r>
+            <w:proofErr w:type="spellEnd"/>
+          </w:p>
+        </w:tc>
+      </w:tr>
+    </w:tbl>
+    <w:tbl>
+      <w:tblPr>
+        <w:tblStyle w:val="Tablaconcuadrcula"/>
+        <w:tblpPr w:leftFromText="141" w:rightFromText="141" w:vertAnchor="page" w:horzAnchor="margin" w:tblpY="7686"/>
+        <w:tblW w:w="0" w:type="auto"/>
+        <w:tblLook w:val="04A0" w:firstRow="1" w:lastRow="0" w:firstColumn="1" w:lastColumn="0" w:noHBand="0" w:noVBand="1"/>
+      </w:tblPr>
+      <w:tblGrid>
+        <w:gridCol w:w="3112"/>
+      </w:tblGrid>
+      <w:tr>
+        <w:tc>
+          <w:tcPr>
+            <w:tcW w:w="3112" w:type="dxa"/>
+          </w:tcPr>
+          <w:p>
+            <w:pPr>
+              <w:jc w:val="center"/>
+              <w:rPr>
+                <w:b/>
+                <w:bCs/>
+              </w:rPr>
+            </w:pPr>
+            <w:r>
+              <w:rPr>
+                <w:b/>
+                <w:bCs/>
+              </w:rPr>
+              <w:t>Usuario</w:t>
+            </w:r>
+          </w:p>
+        </w:tc>
+      </w:tr>
+      <w:tr>
+        <w:tc>
+          <w:tcPr>
+            <w:tcW w:w="3112" w:type="dxa"/>
+          </w:tcPr>
+          <w:p>
+            <w:pPr>
+              <w:pStyle w:val="Prrafodelista"/>
+              <w:numPr>
+                <w:ilvl w:val="0"/>
+                <w:numId w:val="4"/>
+              </w:numPr>
+              <w:ind w:left="174" w:hanging="174"/>
+            </w:pPr>
+            <w:proofErr w:type="spellStart"/>
+            <w:r>
+              <w:t>ID_Usuario</w:t>
+            </w:r>
+            <w:proofErr w:type="spellEnd"/>
+            <w:r>
+              <w:t xml:space="preserve"> : </w:t>
+            </w:r>
+            <w:proofErr w:type="spellStart"/>
+            <w:r>
+              <w:t>int</w:t>
+            </w:r>
+            <w:proofErr w:type="spellEnd"/>
+          </w:p>
+          <w:p>
+            <w:pPr>
+              <w:pStyle w:val="Prrafodelista"/>
+              <w:numPr>
+                <w:ilvl w:val="0"/>
+                <w:numId w:val="4"/>
+              </w:numPr>
+              <w:ind w:left="174" w:hanging="174"/>
+            </w:pPr>
+            <w:r>
+              <w:t xml:space="preserve">Nombre : </w:t>
+            </w:r>
+            <w:proofErr w:type="spellStart"/>
+            <w:r>
+              <w:t>String</w:t>
+            </w:r>
+            <w:proofErr w:type="spellEnd"/>
+          </w:p>
+        </w:tc>
+      </w:tr>
+      <w:tr>
+        <w:tc>
+          <w:tcPr>
+            <w:tcW w:w="3112" w:type="dxa"/>
+          </w:tcPr>
+          <w:p>
+            <w:pPr>
+              <w:pStyle w:val="Prrafodelista"/>
+              <w:numPr>
+                <w:ilvl w:val="0"/>
+                <w:numId w:val="3"/>
+              </w:numPr>
+              <w:ind w:left="174" w:hanging="174"/>
+            </w:pPr>
+            <w:proofErr w:type="spellStart"/>
+            <w:r>
+              <w:t>aaa</w:t>
+            </w:r>
+            <w:proofErr w:type="spellEnd"/>
+          </w:p>
+        </w:tc>
+      </w:tr>
+    </w:tbl>
     <w:p/>
     <w:sectPr>
       <w:pgSz w:w="12240" w:h="15840"/>
@@ -11,6 +822,475 @@
     </w:sectPr>
   </w:body>
 </w:document>
+</file>
+
+<file path=word/numbering.xml><?xml version="1.0" encoding="utf-8"?>
+<w:numbering xmlns:wpc="http://schemas.microsoft.com/office/word/2010/wordprocessingCanvas" xmlns:cx="http://schemas.microsoft.com/office/drawing/2014/chartex" xmlns:cx1="http://schemas.microsoft.com/office/drawing/2015/9/8/chartex" xmlns:cx2="http://schemas.microsoft.com/office/drawing/2015/10/21/chartex" xmlns:cx3="http://schemas.microsoft.com/office/drawing/2016/5/9/chartex" xmlns:cx4="http://schemas.microsoft.com/office/drawing/2016/5/10/chartex" xmlns:cx5="http://schemas.microsoft.com/office/drawing/2016/5/11/chartex" xmlns:cx6="http://schemas.microsoft.com/office/drawing/2016/5/12/chartex" xmlns:cx7="http://schemas.microsoft.com/office/drawing/2016/5/13/chartex" xmlns:cx8="http://schemas.microsoft.com/office/drawing/2016/5/14/chartex" xmlns:mc="http://schemas.openxmlformats.org/markup-compatibility/2006" xmlns:aink="http://schemas.microsoft.com/office/drawing/2016/ink" xmlns:am3d="http://schemas.microsoft.com/office/drawing/2017/model3d" xmlns:o="urn:schemas-microsoft-com:office:office" xmlns:r="http://schemas.openxmlformats.org/officeDocument/2006/relationships" xmlns:m="http://schemas.openxmlformats.org/officeDocument/2006/math" xmlns:v="urn:schemas-microsoft-com:vml" xmlns:wp14="http://schemas.microsoft.com/office/word/2010/wordprocessingDrawing" xmlns:wp="http://schemas.openxmlformats.org/drawingml/2006/wordprocessingDrawing" xmlns:w10="urn:schemas-microsoft-com:office:word" xmlns:w="http://schemas.openxmlformats.org/wordprocessingml/2006/main" xmlns:w14="http://schemas.microsoft.com/office/word/2010/wordml" xmlns:w15="http://schemas.microsoft.com/office/word/2012/wordml" xmlns:w16cex="http://schemas.microsoft.com/office/word/2018/wordml/cex" xmlns:w16cid="http://schemas.microsoft.com/office/word/2016/wordml/cid" xmlns:w16="http://schemas.microsoft.com/office/word/2018/wordml" xmlns:w16sdtdh="http://schemas.microsoft.com/office/word/2020/wordml/sdtdatahash" xmlns:w16se="http://schemas.microsoft.com/office/word/2015/wordml/symex" xmlns:wpg="http://schemas.microsoft.com/office/word/2010/wordprocessingGroup" xmlns:wpi="http://schemas.microsoft.com/office/word/2010/wordprocessingInk" xmlns:wne="http://schemas.microsoft.com/office/word/2006/wordml" xmlns:wps="http://schemas.microsoft.com/office/word/2010/wordprocessingShape" mc:Ignorable="w14 w15 w16se w16cid w16 w16cex w16sdtdh wp14">
+  <w:abstractNum w:abstractNumId="0" w15:restartNumberingAfterBreak="0">
+    <w:nsid w:val="036724B7"/>
+    <w:multiLevelType w:val="hybridMultilevel"/>
+    <w:tmpl w:val="513CEB74"/>
+    <w:lvl w:ilvl="0" w:tplc="A630091E">
+      <w:start w:val="1"/>
+      <w:numFmt w:val="bullet"/>
+      <w:lvlText w:val=""/>
+      <w:lvlJc w:val="left"/>
+      <w:pPr>
+        <w:ind w:left="720" w:hanging="360"/>
+      </w:pPr>
+      <w:rPr>
+        <w:rFonts w:ascii="Symbol" w:hAnsi="Symbol" w:hint="default"/>
+      </w:rPr>
+    </w:lvl>
+    <w:lvl w:ilvl="1" w:tplc="080A0003" w:tentative="1">
+      <w:start w:val="1"/>
+      <w:numFmt w:val="bullet"/>
+      <w:lvlText w:val="o"/>
+      <w:lvlJc w:val="left"/>
+      <w:pPr>
+        <w:ind w:left="1440" w:hanging="360"/>
+      </w:pPr>
+      <w:rPr>
+        <w:rFonts w:ascii="Courier New" w:hAnsi="Courier New" w:cs="Courier New" w:hint="default"/>
+      </w:rPr>
+    </w:lvl>
+    <w:lvl w:ilvl="2" w:tplc="080A0005" w:tentative="1">
+      <w:start w:val="1"/>
+      <w:numFmt w:val="bullet"/>
+      <w:lvlText w:val=""/>
+      <w:lvlJc w:val="left"/>
+      <w:pPr>
+        <w:ind w:left="2160" w:hanging="360"/>
+      </w:pPr>
+      <w:rPr>
+        <w:rFonts w:ascii="Wingdings" w:hAnsi="Wingdings" w:hint="default"/>
+      </w:rPr>
+    </w:lvl>
+    <w:lvl w:ilvl="3" w:tplc="080A0001" w:tentative="1">
+      <w:start w:val="1"/>
+      <w:numFmt w:val="bullet"/>
+      <w:lvlText w:val=""/>
+      <w:lvlJc w:val="left"/>
+      <w:pPr>
+        <w:ind w:left="2880" w:hanging="360"/>
+      </w:pPr>
+      <w:rPr>
+        <w:rFonts w:ascii="Symbol" w:hAnsi="Symbol" w:hint="default"/>
+      </w:rPr>
+    </w:lvl>
+    <w:lvl w:ilvl="4" w:tplc="080A0003" w:tentative="1">
+      <w:start w:val="1"/>
+      <w:numFmt w:val="bullet"/>
+      <w:lvlText w:val="o"/>
+      <w:lvlJc w:val="left"/>
+      <w:pPr>
+        <w:ind w:left="3600" w:hanging="360"/>
+      </w:pPr>
+      <w:rPr>
+        <w:rFonts w:ascii="Courier New" w:hAnsi="Courier New" w:cs="Courier New" w:hint="default"/>
+      </w:rPr>
+    </w:lvl>
+    <w:lvl w:ilvl="5" w:tplc="080A0005" w:tentative="1">
+      <w:start w:val="1"/>
+      <w:numFmt w:val="bullet"/>
+      <w:lvlText w:val=""/>
+      <w:lvlJc w:val="left"/>
+      <w:pPr>
+        <w:ind w:left="4320" w:hanging="360"/>
+      </w:pPr>
+      <w:rPr>
+        <w:rFonts w:ascii="Wingdings" w:hAnsi="Wingdings" w:hint="default"/>
+      </w:rPr>
+    </w:lvl>
+    <w:lvl w:ilvl="6" w:tplc="080A0001" w:tentative="1">
+      <w:start w:val="1"/>
+      <w:numFmt w:val="bullet"/>
+      <w:lvlText w:val=""/>
+      <w:lvlJc w:val="left"/>
+      <w:pPr>
+        <w:ind w:left="5040" w:hanging="360"/>
+      </w:pPr>
+      <w:rPr>
+        <w:rFonts w:ascii="Symbol" w:hAnsi="Symbol" w:hint="default"/>
+      </w:rPr>
+    </w:lvl>
+    <w:lvl w:ilvl="7" w:tplc="080A0003" w:tentative="1">
+      <w:start w:val="1"/>
+      <w:numFmt w:val="bullet"/>
+      <w:lvlText w:val="o"/>
+      <w:lvlJc w:val="left"/>
+      <w:pPr>
+        <w:ind w:left="5760" w:hanging="360"/>
+      </w:pPr>
+      <w:rPr>
+        <w:rFonts w:ascii="Courier New" w:hAnsi="Courier New" w:cs="Courier New" w:hint="default"/>
+      </w:rPr>
+    </w:lvl>
+    <w:lvl w:ilvl="8" w:tplc="080A0005" w:tentative="1">
+      <w:start w:val="1"/>
+      <w:numFmt w:val="bullet"/>
+      <w:lvlText w:val=""/>
+      <w:lvlJc w:val="left"/>
+      <w:pPr>
+        <w:ind w:left="6480" w:hanging="360"/>
+      </w:pPr>
+      <w:rPr>
+        <w:rFonts w:ascii="Wingdings" w:hAnsi="Wingdings" w:hint="default"/>
+      </w:rPr>
+    </w:lvl>
+  </w:abstractNum>
+  <w:abstractNum w:abstractNumId="1" w15:restartNumberingAfterBreak="0">
+    <w:nsid w:val="09577C3F"/>
+    <w:multiLevelType w:val="hybridMultilevel"/>
+    <w:tmpl w:val="AB2C22FA"/>
+    <w:lvl w:ilvl="0" w:tplc="A630091E">
+      <w:start w:val="1"/>
+      <w:numFmt w:val="bullet"/>
+      <w:lvlText w:val=""/>
+      <w:lvlJc w:val="left"/>
+      <w:pPr>
+        <w:ind w:left="720" w:hanging="360"/>
+      </w:pPr>
+      <w:rPr>
+        <w:rFonts w:ascii="Symbol" w:hAnsi="Symbol" w:hint="default"/>
+      </w:rPr>
+    </w:lvl>
+    <w:lvl w:ilvl="1" w:tplc="080A0003" w:tentative="1">
+      <w:start w:val="1"/>
+      <w:numFmt w:val="bullet"/>
+      <w:lvlText w:val="o"/>
+      <w:lvlJc w:val="left"/>
+      <w:pPr>
+        <w:ind w:left="1440" w:hanging="360"/>
+      </w:pPr>
+      <w:rPr>
+        <w:rFonts w:ascii="Courier New" w:hAnsi="Courier New" w:cs="Courier New" w:hint="default"/>
+      </w:rPr>
+    </w:lvl>
+    <w:lvl w:ilvl="2" w:tplc="080A0005" w:tentative="1">
+      <w:start w:val="1"/>
+      <w:numFmt w:val="bullet"/>
+      <w:lvlText w:val=""/>
+      <w:lvlJc w:val="left"/>
+      <w:pPr>
+        <w:ind w:left="2160" w:hanging="360"/>
+      </w:pPr>
+      <w:rPr>
+        <w:rFonts w:ascii="Wingdings" w:hAnsi="Wingdings" w:hint="default"/>
+      </w:rPr>
+    </w:lvl>
+    <w:lvl w:ilvl="3" w:tplc="080A0001" w:tentative="1">
+      <w:start w:val="1"/>
+      <w:numFmt w:val="bullet"/>
+      <w:lvlText w:val=""/>
+      <w:lvlJc w:val="left"/>
+      <w:pPr>
+        <w:ind w:left="2880" w:hanging="360"/>
+      </w:pPr>
+      <w:rPr>
+        <w:rFonts w:ascii="Symbol" w:hAnsi="Symbol" w:hint="default"/>
+      </w:rPr>
+    </w:lvl>
+    <w:lvl w:ilvl="4" w:tplc="080A0003" w:tentative="1">
+      <w:start w:val="1"/>
+      <w:numFmt w:val="bullet"/>
+      <w:lvlText w:val="o"/>
+      <w:lvlJc w:val="left"/>
+      <w:pPr>
+        <w:ind w:left="3600" w:hanging="360"/>
+      </w:pPr>
+      <w:rPr>
+        <w:rFonts w:ascii="Courier New" w:hAnsi="Courier New" w:cs="Courier New" w:hint="default"/>
+      </w:rPr>
+    </w:lvl>
+    <w:lvl w:ilvl="5" w:tplc="080A0005" w:tentative="1">
+      <w:start w:val="1"/>
+      <w:numFmt w:val="bullet"/>
+      <w:lvlText w:val=""/>
+      <w:lvlJc w:val="left"/>
+      <w:pPr>
+        <w:ind w:left="4320" w:hanging="360"/>
+      </w:pPr>
+      <w:rPr>
+        <w:rFonts w:ascii="Wingdings" w:hAnsi="Wingdings" w:hint="default"/>
+      </w:rPr>
+    </w:lvl>
+    <w:lvl w:ilvl="6" w:tplc="080A0001" w:tentative="1">
+      <w:start w:val="1"/>
+      <w:numFmt w:val="bullet"/>
+      <w:lvlText w:val=""/>
+      <w:lvlJc w:val="left"/>
+      <w:pPr>
+        <w:ind w:left="5040" w:hanging="360"/>
+      </w:pPr>
+      <w:rPr>
+        <w:rFonts w:ascii="Symbol" w:hAnsi="Symbol" w:hint="default"/>
+      </w:rPr>
+    </w:lvl>
+    <w:lvl w:ilvl="7" w:tplc="080A0003" w:tentative="1">
+      <w:start w:val="1"/>
+      <w:numFmt w:val="bullet"/>
+      <w:lvlText w:val="o"/>
+      <w:lvlJc w:val="left"/>
+      <w:pPr>
+        <w:ind w:left="5760" w:hanging="360"/>
+      </w:pPr>
+      <w:rPr>
+        <w:rFonts w:ascii="Courier New" w:hAnsi="Courier New" w:cs="Courier New" w:hint="default"/>
+      </w:rPr>
+    </w:lvl>
+    <w:lvl w:ilvl="8" w:tplc="080A0005" w:tentative="1">
+      <w:start w:val="1"/>
+      <w:numFmt w:val="bullet"/>
+      <w:lvlText w:val=""/>
+      <w:lvlJc w:val="left"/>
+      <w:pPr>
+        <w:ind w:left="6480" w:hanging="360"/>
+      </w:pPr>
+      <w:rPr>
+        <w:rFonts w:ascii="Wingdings" w:hAnsi="Wingdings" w:hint="default"/>
+      </w:rPr>
+    </w:lvl>
+  </w:abstractNum>
+  <w:abstractNum w:abstractNumId="2" w15:restartNumberingAfterBreak="0">
+    <w:nsid w:val="181817C0"/>
+    <w:multiLevelType w:val="hybridMultilevel"/>
+    <w:tmpl w:val="14382280"/>
+    <w:lvl w:ilvl="0" w:tplc="C82010C8">
+      <w:start w:val="1"/>
+      <w:numFmt w:val="bullet"/>
+      <w:lvlText w:val=""/>
+      <w:lvlJc w:val="left"/>
+      <w:pPr>
+        <w:ind w:left="720" w:hanging="360"/>
+      </w:pPr>
+      <w:rPr>
+        <w:rFonts w:ascii="Symbol" w:hAnsi="Symbol" w:hint="default"/>
+      </w:rPr>
+    </w:lvl>
+    <w:lvl w:ilvl="1" w:tplc="080A0003" w:tentative="1">
+      <w:start w:val="1"/>
+      <w:numFmt w:val="bullet"/>
+      <w:lvlText w:val="o"/>
+      <w:lvlJc w:val="left"/>
+      <w:pPr>
+        <w:ind w:left="1440" w:hanging="360"/>
+      </w:pPr>
+      <w:rPr>
+        <w:rFonts w:ascii="Courier New" w:hAnsi="Courier New" w:cs="Courier New" w:hint="default"/>
+      </w:rPr>
+    </w:lvl>
+    <w:lvl w:ilvl="2" w:tplc="080A0005" w:tentative="1">
+      <w:start w:val="1"/>
+      <w:numFmt w:val="bullet"/>
+      <w:lvlText w:val=""/>
+      <w:lvlJc w:val="left"/>
+      <w:pPr>
+        <w:ind w:left="2160" w:hanging="360"/>
+      </w:pPr>
+      <w:rPr>
+        <w:rFonts w:ascii="Wingdings" w:hAnsi="Wingdings" w:hint="default"/>
+      </w:rPr>
+    </w:lvl>
+    <w:lvl w:ilvl="3" w:tplc="080A0001" w:tentative="1">
+      <w:start w:val="1"/>
+      <w:numFmt w:val="bullet"/>
+      <w:lvlText w:val=""/>
+      <w:lvlJc w:val="left"/>
+      <w:pPr>
+        <w:ind w:left="2880" w:hanging="360"/>
+      </w:pPr>
+      <w:rPr>
+        <w:rFonts w:ascii="Symbol" w:hAnsi="Symbol" w:hint="default"/>
+      </w:rPr>
+    </w:lvl>
+    <w:lvl w:ilvl="4" w:tplc="080A0003" w:tentative="1">
+      <w:start w:val="1"/>
+      <w:numFmt w:val="bullet"/>
+      <w:lvlText w:val="o"/>
+      <w:lvlJc w:val="left"/>
+      <w:pPr>
+        <w:ind w:left="3600" w:hanging="360"/>
+      </w:pPr>
+      <w:rPr>
+        <w:rFonts w:ascii="Courier New" w:hAnsi="Courier New" w:cs="Courier New" w:hint="default"/>
+      </w:rPr>
+    </w:lvl>
+    <w:lvl w:ilvl="5" w:tplc="080A0005" w:tentative="1">
+      <w:start w:val="1"/>
+      <w:numFmt w:val="bullet"/>
+      <w:lvlText w:val=""/>
+      <w:lvlJc w:val="left"/>
+      <w:pPr>
+        <w:ind w:left="4320" w:hanging="360"/>
+      </w:pPr>
+      <w:rPr>
+        <w:rFonts w:ascii="Wingdings" w:hAnsi="Wingdings" w:hint="default"/>
+      </w:rPr>
+    </w:lvl>
+    <w:lvl w:ilvl="6" w:tplc="080A0001" w:tentative="1">
+      <w:start w:val="1"/>
+      <w:numFmt w:val="bullet"/>
+      <w:lvlText w:val=""/>
+      <w:lvlJc w:val="left"/>
+      <w:pPr>
+        <w:ind w:left="5040" w:hanging="360"/>
+      </w:pPr>
+      <w:rPr>
+        <w:rFonts w:ascii="Symbol" w:hAnsi="Symbol" w:hint="default"/>
+      </w:rPr>
+    </w:lvl>
+    <w:lvl w:ilvl="7" w:tplc="080A0003" w:tentative="1">
+      <w:start w:val="1"/>
+      <w:numFmt w:val="bullet"/>
+      <w:lvlText w:val="o"/>
+      <w:lvlJc w:val="left"/>
+      <w:pPr>
+        <w:ind w:left="5760" w:hanging="360"/>
+      </w:pPr>
+      <w:rPr>
+        <w:rFonts w:ascii="Courier New" w:hAnsi="Courier New" w:cs="Courier New" w:hint="default"/>
+      </w:rPr>
+    </w:lvl>
+    <w:lvl w:ilvl="8" w:tplc="080A0005" w:tentative="1">
+      <w:start w:val="1"/>
+      <w:numFmt w:val="bullet"/>
+      <w:lvlText w:val=""/>
+      <w:lvlJc w:val="left"/>
+      <w:pPr>
+        <w:ind w:left="6480" w:hanging="360"/>
+      </w:pPr>
+      <w:rPr>
+        <w:rFonts w:ascii="Wingdings" w:hAnsi="Wingdings" w:hint="default"/>
+      </w:rPr>
+    </w:lvl>
+  </w:abstractNum>
+  <w:abstractNum w:abstractNumId="3" w15:restartNumberingAfterBreak="0">
+    <w:nsid w:val="197D73C6"/>
+    <w:multiLevelType w:val="hybridMultilevel"/>
+    <w:tmpl w:val="9FB68A7A"/>
+    <w:lvl w:ilvl="0" w:tplc="A630091E">
+      <w:start w:val="1"/>
+      <w:numFmt w:val="bullet"/>
+      <w:lvlText w:val=""/>
+      <w:lvlJc w:val="left"/>
+      <w:pPr>
+        <w:ind w:left="720" w:hanging="360"/>
+      </w:pPr>
+      <w:rPr>
+        <w:rFonts w:ascii="Symbol" w:hAnsi="Symbol" w:hint="default"/>
+      </w:rPr>
+    </w:lvl>
+    <w:lvl w:ilvl="1" w:tplc="080A0003" w:tentative="1">
+      <w:start w:val="1"/>
+      <w:numFmt w:val="bullet"/>
+      <w:lvlText w:val="o"/>
+      <w:lvlJc w:val="left"/>
+      <w:pPr>
+        <w:ind w:left="1440" w:hanging="360"/>
+      </w:pPr>
+      <w:rPr>
+        <w:rFonts w:ascii="Courier New" w:hAnsi="Courier New" w:cs="Courier New" w:hint="default"/>
+      </w:rPr>
+    </w:lvl>
+    <w:lvl w:ilvl="2" w:tplc="080A0005" w:tentative="1">
+      <w:start w:val="1"/>
+      <w:numFmt w:val="bullet"/>
+      <w:lvlText w:val=""/>
+      <w:lvlJc w:val="left"/>
+      <w:pPr>
+        <w:ind w:left="2160" w:hanging="360"/>
+      </w:pPr>
+      <w:rPr>
+        <w:rFonts w:ascii="Wingdings" w:hAnsi="Wingdings" w:hint="default"/>
+      </w:rPr>
+    </w:lvl>
+    <w:lvl w:ilvl="3" w:tplc="080A0001" w:tentative="1">
+      <w:start w:val="1"/>
+      <w:numFmt w:val="bullet"/>
+      <w:lvlText w:val=""/>
+      <w:lvlJc w:val="left"/>
+      <w:pPr>
+        <w:ind w:left="2880" w:hanging="360"/>
+      </w:pPr>
+      <w:rPr>
+        <w:rFonts w:ascii="Symbol" w:hAnsi="Symbol" w:hint="default"/>
+      </w:rPr>
+    </w:lvl>
+    <w:lvl w:ilvl="4" w:tplc="080A0003" w:tentative="1">
+      <w:start w:val="1"/>
+      <w:numFmt w:val="bullet"/>
+      <w:lvlText w:val="o"/>
+      <w:lvlJc w:val="left"/>
+      <w:pPr>
+        <w:ind w:left="3600" w:hanging="360"/>
+      </w:pPr>
+      <w:rPr>
+        <w:rFonts w:ascii="Courier New" w:hAnsi="Courier New" w:cs="Courier New" w:hint="default"/>
+      </w:rPr>
+    </w:lvl>
+    <w:lvl w:ilvl="5" w:tplc="080A0005" w:tentative="1">
+      <w:start w:val="1"/>
+      <w:numFmt w:val="bullet"/>
+      <w:lvlText w:val=""/>
+      <w:lvlJc w:val="left"/>
+      <w:pPr>
+        <w:ind w:left="4320" w:hanging="360"/>
+      </w:pPr>
+      <w:rPr>
+        <w:rFonts w:ascii="Wingdings" w:hAnsi="Wingdings" w:hint="default"/>
+      </w:rPr>
+    </w:lvl>
+    <w:lvl w:ilvl="6" w:tplc="080A0001" w:tentative="1">
+      <w:start w:val="1"/>
+      <w:numFmt w:val="bullet"/>
+      <w:lvlText w:val=""/>
+      <w:lvlJc w:val="left"/>
+      <w:pPr>
+        <w:ind w:left="5040" w:hanging="360"/>
+      </w:pPr>
+      <w:rPr>
+        <w:rFonts w:ascii="Symbol" w:hAnsi="Symbol" w:hint="default"/>
+      </w:rPr>
+    </w:lvl>
+    <w:lvl w:ilvl="7" w:tplc="080A0003" w:tentative="1">
+      <w:start w:val="1"/>
+      <w:numFmt w:val="bullet"/>
+      <w:lvlText w:val="o"/>
+      <w:lvlJc w:val="left"/>
+      <w:pPr>
+        <w:ind w:left="5760" w:hanging="360"/>
+      </w:pPr>
+      <w:rPr>
+        <w:rFonts w:ascii="Courier New" w:hAnsi="Courier New" w:cs="Courier New" w:hint="default"/>
+      </w:rPr>
+    </w:lvl>
+    <w:lvl w:ilvl="8" w:tplc="080A0005" w:tentative="1">
+      <w:start w:val="1"/>
+      <w:numFmt w:val="bullet"/>
+      <w:lvlText w:val=""/>
+      <w:lvlJc w:val="left"/>
+      <w:pPr>
+        <w:ind w:left="6480" w:hanging="360"/>
+      </w:pPr>
+      <w:rPr>
+        <w:rFonts w:ascii="Wingdings" w:hAnsi="Wingdings" w:hint="default"/>
+      </w:rPr>
+    </w:lvl>
+  </w:abstractNum>
+  <w:num w:numId="1">
+    <w:abstractNumId w:val="1"/>
+  </w:num>
+  <w:num w:numId="2">
+    <w:abstractNumId w:val="0"/>
+  </w:num>
+  <w:num w:numId="3">
+    <w:abstractNumId w:val="2"/>
+  </w:num>
+  <w:num w:numId="4">
+    <w:abstractNumId w:val="3"/>
+  </w:num>
+</w:numbering>
 </file>
 
 <file path=word/styles.xml><?xml version="1.0" encoding="utf-8"?>
@@ -439,6 +1719,70 @@
     <w:semiHidden/>
     <w:unhideWhenUsed/>
   </w:style>
+  <w:style w:type="paragraph" w:styleId="Ttulo">
+    <w:name w:val="Title"/>
+    <w:basedOn w:val="Normal"/>
+    <w:next w:val="Normal"/>
+    <w:link w:val="TtuloCar"/>
+    <w:uiPriority w:val="10"/>
+    <w:qFormat/>
+    <w:rsid w:val="0081581D"/>
+    <w:pPr>
+      <w:spacing w:after="0" w:line="240" w:lineRule="auto"/>
+      <w:contextualSpacing/>
+    </w:pPr>
+    <w:rPr>
+      <w:rFonts w:asciiTheme="majorHAnsi" w:eastAsiaTheme="majorEastAsia" w:hAnsiTheme="majorHAnsi" w:cstheme="majorBidi"/>
+      <w:spacing w:val="-10"/>
+      <w:kern w:val="28"/>
+      <w:sz w:val="56"/>
+      <w:szCs w:val="56"/>
+    </w:rPr>
+  </w:style>
+  <w:style w:type="character" w:customStyle="1" w:styleId="TtuloCar">
+    <w:name w:val="Título Car"/>
+    <w:basedOn w:val="Fuentedeprrafopredeter"/>
+    <w:link w:val="Ttulo"/>
+    <w:uiPriority w:val="10"/>
+    <w:rsid w:val="0081581D"/>
+    <w:rPr>
+      <w:rFonts w:asciiTheme="majorHAnsi" w:eastAsiaTheme="majorEastAsia" w:hAnsiTheme="majorHAnsi" w:cstheme="majorBidi"/>
+      <w:spacing w:val="-10"/>
+      <w:kern w:val="28"/>
+      <w:sz w:val="56"/>
+      <w:szCs w:val="56"/>
+    </w:rPr>
+  </w:style>
+  <w:style w:type="table" w:styleId="Tablaconcuadrcula">
+    <w:name w:val="Table Grid"/>
+    <w:basedOn w:val="Tablanormal"/>
+    <w:uiPriority w:val="39"/>
+    <w:rsid w:val="009F5695"/>
+    <w:pPr>
+      <w:spacing w:after="0" w:line="240" w:lineRule="auto"/>
+    </w:pPr>
+    <w:tblPr>
+      <w:tblBorders>
+        <w:top w:val="single" w:sz="4" w:space="0" w:color="auto"/>
+        <w:left w:val="single" w:sz="4" w:space="0" w:color="auto"/>
+        <w:bottom w:val="single" w:sz="4" w:space="0" w:color="auto"/>
+        <w:right w:val="single" w:sz="4" w:space="0" w:color="auto"/>
+        <w:insideH w:val="single" w:sz="4" w:space="0" w:color="auto"/>
+        <w:insideV w:val="single" w:sz="4" w:space="0" w:color="auto"/>
+      </w:tblBorders>
+    </w:tblPr>
+  </w:style>
+  <w:style w:type="paragraph" w:styleId="Prrafodelista">
+    <w:name w:val="List Paragraph"/>
+    <w:basedOn w:val="Normal"/>
+    <w:uiPriority w:val="34"/>
+    <w:qFormat/>
+    <w:rsid w:val="00237977"/>
+    <w:pPr>
+      <w:ind w:left="720"/>
+      <w:contextualSpacing/>
+    </w:pPr>
+  </w:style>
 </w:styles>
 </file>
 

</xml_diff>

<commit_message>
Termine el diagrama de clase, espero respuesta
</commit_message>
<xml_diff>
--- a/Diagrama_Clase_8.docx
+++ b/Diagrama_Clase_8.docx
@@ -14,11 +14,11 @@
         <w:t>ostrar lista de pedidos</w:t>
       </w:r>
     </w:p>
-    <w:p/>
     <w:tbl>
       <w:tblPr>
         <w:tblStyle w:val="Tablaconcuadrcula"/>
-        <w:tblpPr w:leftFromText="141" w:rightFromText="141" w:vertAnchor="text" w:horzAnchor="page" w:tblpX="1128" w:tblpY="80"/>
+        <w:tblpPr w:leftFromText="141" w:rightFromText="141" w:vertAnchor="text" w:horzAnchor="margin" w:tblpXSpec="right" w:tblpY="327"/>
+        <w:tblOverlap w:val="never"/>
         <w:tblW w:w="0" w:type="auto"/>
         <w:tblLook w:val="04A0" w:firstRow="1" w:lastRow="0" w:firstColumn="1" w:lastColumn="0" w:noHBand="0" w:noVBand="1"/>
       </w:tblPr>
@@ -64,11 +64,19 @@
             </w:pPr>
             <w:proofErr w:type="spellStart"/>
             <w:r>
-              <w:t>ID_Product</w:t>
-            </w:r>
-            <w:proofErr w:type="spellEnd"/>
-            <w:r>
-              <w:t xml:space="preserve"> : </w:t>
+              <w:t>ID_</w:t>
+            </w:r>
+            <w:proofErr w:type="gramStart"/>
+            <w:r>
+              <w:t>Product</w:t>
+            </w:r>
+            <w:proofErr w:type="spellEnd"/>
+            <w:r>
+              <w:t xml:space="preserve"> :</w:t>
+            </w:r>
+            <w:proofErr w:type="gramEnd"/>
+            <w:r>
+              <w:t xml:space="preserve"> </w:t>
             </w:r>
             <w:proofErr w:type="spellStart"/>
             <w:r>
@@ -85,8 +93,13 @@
               </w:numPr>
               <w:ind w:left="174" w:hanging="174"/>
             </w:pPr>
-            <w:r>
-              <w:t xml:space="preserve">Nombre : </w:t>
+            <w:proofErr w:type="gramStart"/>
+            <w:r>
+              <w:t>Nombre :</w:t>
+            </w:r>
+            <w:proofErr w:type="gramEnd"/>
+            <w:r>
+              <w:t xml:space="preserve"> </w:t>
             </w:r>
             <w:proofErr w:type="spellStart"/>
             <w:r>
@@ -103,8 +116,13 @@
               </w:numPr>
               <w:ind w:left="174" w:hanging="174"/>
             </w:pPr>
-            <w:r>
-              <w:t xml:space="preserve">Precio : </w:t>
+            <w:proofErr w:type="gramStart"/>
+            <w:r>
+              <w:t>Precio :</w:t>
+            </w:r>
+            <w:proofErr w:type="gramEnd"/>
+            <w:r>
+              <w:t xml:space="preserve"> </w:t>
             </w:r>
             <w:proofErr w:type="spellStart"/>
             <w:r>
@@ -121,8 +139,13 @@
               </w:numPr>
               <w:ind w:left="174" w:hanging="174"/>
             </w:pPr>
-            <w:r>
-              <w:t xml:space="preserve">Cantidad : </w:t>
+            <w:proofErr w:type="gramStart"/>
+            <w:r>
+              <w:t>Cantidad :</w:t>
+            </w:r>
+            <w:proofErr w:type="gramEnd"/>
+            <w:r>
+              <w:t xml:space="preserve"> </w:t>
             </w:r>
             <w:proofErr w:type="spellStart"/>
             <w:r>
@@ -148,14 +171,19 @@
             </w:pPr>
             <w:proofErr w:type="spellStart"/>
             <w:r>
-              <w:t>g</w:t>
-            </w:r>
-            <w:r>
-              <w:t>etID_Product</w:t>
-            </w:r>
-            <w:proofErr w:type="spellEnd"/>
-            <w:r>
-              <w:t xml:space="preserve">() : </w:t>
+              <w:t>getID_</w:t>
+            </w:r>
+            <w:proofErr w:type="gramStart"/>
+            <w:r>
+              <w:t>Product</w:t>
+            </w:r>
+            <w:proofErr w:type="spellEnd"/>
+            <w:r>
+              <w:t>(</w:t>
+            </w:r>
+            <w:proofErr w:type="gramEnd"/>
+            <w:r>
+              <w:t xml:space="preserve">) : </w:t>
             </w:r>
             <w:proofErr w:type="spellStart"/>
             <w:r>
@@ -173,12 +201,17 @@
               <w:ind w:left="174" w:hanging="174"/>
             </w:pPr>
             <w:proofErr w:type="spellStart"/>
+            <w:proofErr w:type="gramStart"/>
             <w:r>
               <w:t>getNombre</w:t>
             </w:r>
             <w:proofErr w:type="spellEnd"/>
             <w:r>
-              <w:t xml:space="preserve">() : </w:t>
+              <w:t>(</w:t>
+            </w:r>
+            <w:proofErr w:type="gramEnd"/>
+            <w:r>
+              <w:t xml:space="preserve">) : </w:t>
             </w:r>
             <w:proofErr w:type="spellStart"/>
             <w:r>
@@ -196,12 +229,17 @@
               <w:ind w:left="174" w:hanging="174"/>
             </w:pPr>
             <w:proofErr w:type="spellStart"/>
+            <w:proofErr w:type="gramStart"/>
             <w:r>
               <w:t>getPrecio</w:t>
             </w:r>
             <w:proofErr w:type="spellEnd"/>
             <w:r>
-              <w:t xml:space="preserve">() : </w:t>
+              <w:t>(</w:t>
+            </w:r>
+            <w:proofErr w:type="gramEnd"/>
+            <w:r>
+              <w:t xml:space="preserve">) : </w:t>
             </w:r>
             <w:proofErr w:type="spellStart"/>
             <w:r>
@@ -219,12 +257,17 @@
               <w:ind w:left="174" w:hanging="174"/>
             </w:pPr>
             <w:proofErr w:type="spellStart"/>
+            <w:proofErr w:type="gramStart"/>
             <w:r>
               <w:t>getCantidad</w:t>
             </w:r>
             <w:proofErr w:type="spellEnd"/>
             <w:r>
-              <w:t xml:space="preserve">() : </w:t>
+              <w:t>(</w:t>
+            </w:r>
+            <w:proofErr w:type="gramEnd"/>
+            <w:r>
+              <w:t xml:space="preserve">) : </w:t>
             </w:r>
             <w:proofErr w:type="spellStart"/>
             <w:r>
@@ -235,10 +278,11 @@
         </w:tc>
       </w:tr>
     </w:tbl>
+    <w:p/>
     <w:tbl>
       <w:tblPr>
         <w:tblStyle w:val="Tablaconcuadrcula"/>
-        <w:tblpPr w:leftFromText="141" w:rightFromText="141" w:vertAnchor="text" w:horzAnchor="page" w:tblpX="5167" w:tblpY="33"/>
+        <w:tblpPr w:leftFromText="141" w:rightFromText="141" w:vertAnchor="text" w:horzAnchor="page" w:tblpX="674" w:tblpY="3"/>
         <w:tblW w:w="0" w:type="auto"/>
         <w:tblLook w:val="04A0" w:firstRow="1" w:lastRow="0" w:firstColumn="1" w:lastColumn="0" w:noHBand="0" w:noVBand="1"/>
       </w:tblPr>
@@ -284,11 +328,19 @@
             </w:pPr>
             <w:proofErr w:type="spellStart"/>
             <w:r>
-              <w:t>ID_Pedido</w:t>
-            </w:r>
-            <w:proofErr w:type="spellEnd"/>
-            <w:r>
-              <w:t xml:space="preserve"> : </w:t>
+              <w:t>ID_</w:t>
+            </w:r>
+            <w:proofErr w:type="gramStart"/>
+            <w:r>
+              <w:t>Pedido</w:t>
+            </w:r>
+            <w:proofErr w:type="spellEnd"/>
+            <w:r>
+              <w:t xml:space="preserve"> :</w:t>
+            </w:r>
+            <w:proofErr w:type="gramEnd"/>
+            <w:r>
+              <w:t xml:space="preserve"> </w:t>
             </w:r>
             <w:proofErr w:type="spellStart"/>
             <w:r>
@@ -307,11 +359,19 @@
             </w:pPr>
             <w:proofErr w:type="spellStart"/>
             <w:r>
-              <w:t>Fecha_pedido</w:t>
-            </w:r>
-            <w:proofErr w:type="spellEnd"/>
-            <w:r>
-              <w:t xml:space="preserve"> : </w:t>
+              <w:t>Fecha_</w:t>
+            </w:r>
+            <w:proofErr w:type="gramStart"/>
+            <w:r>
+              <w:t>pedido</w:t>
+            </w:r>
+            <w:proofErr w:type="spellEnd"/>
+            <w:r>
+              <w:t xml:space="preserve"> :</w:t>
+            </w:r>
+            <w:proofErr w:type="gramEnd"/>
+            <w:r>
+              <w:t xml:space="preserve"> </w:t>
             </w:r>
             <w:proofErr w:type="spellStart"/>
             <w:r>
@@ -330,11 +390,19 @@
             </w:pPr>
             <w:proofErr w:type="spellStart"/>
             <w:r>
-              <w:t>Lista_Productos</w:t>
-            </w:r>
-            <w:proofErr w:type="spellEnd"/>
-            <w:r>
-              <w:t>[] : Producto</w:t>
+              <w:t>Lista_</w:t>
+            </w:r>
+            <w:proofErr w:type="gramStart"/>
+            <w:r>
+              <w:t>Productos</w:t>
+            </w:r>
+            <w:proofErr w:type="spellEnd"/>
+            <w:r>
+              <w:t>[</w:t>
+            </w:r>
+            <w:proofErr w:type="gramEnd"/>
+            <w:r>
+              <w:t>] : Producto</w:t>
             </w:r>
           </w:p>
           <w:p>
@@ -347,7 +415,89 @@
               <w:ind w:left="174" w:hanging="174"/>
             </w:pPr>
             <w:r>
-              <w:t xml:space="preserve">Total : </w:t>
+              <w:rPr>
+                <w:noProof/>
+              </w:rPr>
+              <mc:AlternateContent>
+                <mc:Choice Requires="wps">
+                  <w:drawing>
+                    <wp:anchor distT="0" distB="0" distL="114300" distR="114300" simplePos="0" relativeHeight="251661312" behindDoc="0" locked="0" layoutInCell="1" allowOverlap="1" wp14:anchorId="31F7D749" wp14:editId="5EEE3B0E">
+                      <wp:simplePos x="0" y="0"/>
+                      <wp:positionH relativeFrom="column">
+                        <wp:posOffset>2068244</wp:posOffset>
+                      </wp:positionH>
+                      <wp:positionV relativeFrom="paragraph">
+                        <wp:posOffset>96764</wp:posOffset>
+                      </wp:positionV>
+                      <wp:extent cx="2154115" cy="8793"/>
+                      <wp:effectExtent l="0" t="0" r="17780" b="29845"/>
+                      <wp:wrapNone/>
+                      <wp:docPr id="3" name="Conector recto 3"/>
+                      <wp:cNvGraphicFramePr/>
+                      <a:graphic xmlns:a="http://schemas.openxmlformats.org/drawingml/2006/main">
+                        <a:graphicData uri="http://schemas.microsoft.com/office/word/2010/wordprocessingShape">
+                          <wps:wsp>
+                            <wps:cNvCnPr/>
+                            <wps:spPr>
+                              <a:xfrm flipH="1">
+                                <a:off x="0" y="0"/>
+                                <a:ext cx="2154115" cy="8793"/>
+                              </a:xfrm>
+                              <a:prstGeom prst="line">
+                                <a:avLst/>
+                              </a:prstGeom>
+                              <a:ln>
+                                <a:solidFill>
+                                  <a:schemeClr val="tx1">
+                                    <a:lumMod val="50000"/>
+                                    <a:lumOff val="50000"/>
+                                  </a:schemeClr>
+                                </a:solidFill>
+                              </a:ln>
+                            </wps:spPr>
+                            <wps:style>
+                              <a:lnRef idx="1">
+                                <a:schemeClr val="accent1"/>
+                              </a:lnRef>
+                              <a:fillRef idx="0">
+                                <a:schemeClr val="accent1"/>
+                              </a:fillRef>
+                              <a:effectRef idx="0">
+                                <a:schemeClr val="accent1"/>
+                              </a:effectRef>
+                              <a:fontRef idx="minor">
+                                <a:schemeClr val="tx1"/>
+                              </a:fontRef>
+                            </wps:style>
+                            <wps:bodyPr/>
+                          </wps:wsp>
+                        </a:graphicData>
+                      </a:graphic>
+                      <wp14:sizeRelH relativeFrom="margin">
+                        <wp14:pctWidth>0</wp14:pctWidth>
+                      </wp14:sizeRelH>
+                      <wp14:sizeRelV relativeFrom="margin">
+                        <wp14:pctHeight>0</wp14:pctHeight>
+                      </wp14:sizeRelV>
+                    </wp:anchor>
+                  </w:drawing>
+                </mc:Choice>
+                <mc:Fallback>
+                  <w:pict>
+                    <v:line w14:anchorId="1DE68A28" id="Conector recto 3" o:spid="_x0000_s1026" style="position:absolute;flip:x;z-index:251661312;visibility:visible;mso-wrap-style:square;mso-width-percent:0;mso-height-percent:0;mso-wrap-distance-left:9pt;mso-wrap-distance-top:0;mso-wrap-distance-right:9pt;mso-wrap-distance-bottom:0;mso-position-horizontal:absolute;mso-position-horizontal-relative:text;mso-position-vertical:absolute;mso-position-vertical-relative:text;mso-width-percent:0;mso-height-percent:0;mso-width-relative:margin;mso-height-relative:margin" from="162.85pt,7.6pt" to="332.45pt,8.3pt" o:gfxdata="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" strokecolor="gray [1629]" strokeweight=".5pt">
+                      <v:stroke joinstyle="miter"/>
+                    </v:line>
+                  </w:pict>
+                </mc:Fallback>
+              </mc:AlternateContent>
+            </w:r>
+            <w:proofErr w:type="gramStart"/>
+            <w:r>
+              <w:t>Total :</w:t>
+            </w:r>
+            <w:proofErr w:type="gramEnd"/>
+            <w:r>
+              <w:t xml:space="preserve"> </w:t>
             </w:r>
             <w:proofErr w:type="spellStart"/>
             <w:r>
@@ -364,8 +514,13 @@
               </w:numPr>
               <w:ind w:left="174" w:hanging="174"/>
             </w:pPr>
-            <w:r>
-              <w:t xml:space="preserve">Pagado : </w:t>
+            <w:proofErr w:type="gramStart"/>
+            <w:r>
+              <w:t>Pagado :</w:t>
+            </w:r>
+            <w:proofErr w:type="gramEnd"/>
+            <w:r>
+              <w:t xml:space="preserve"> </w:t>
             </w:r>
             <w:proofErr w:type="spellStart"/>
             <w:r>
@@ -382,8 +537,13 @@
               </w:numPr>
               <w:ind w:left="174" w:hanging="174"/>
             </w:pPr>
-            <w:r>
-              <w:t xml:space="preserve">Entregado : </w:t>
+            <w:proofErr w:type="gramStart"/>
+            <w:r>
+              <w:t>Entregado :</w:t>
+            </w:r>
+            <w:proofErr w:type="gramEnd"/>
+            <w:r>
+              <w:t xml:space="preserve"> </w:t>
             </w:r>
             <w:proofErr w:type="spellStart"/>
             <w:r>
@@ -409,11 +569,19 @@
             </w:pPr>
             <w:proofErr w:type="spellStart"/>
             <w:r>
-              <w:t>getID_Pedido</w:t>
-            </w:r>
-            <w:proofErr w:type="spellEnd"/>
-            <w:r>
-              <w:t xml:space="preserve">() : </w:t>
+              <w:t>getID_</w:t>
+            </w:r>
+            <w:proofErr w:type="gramStart"/>
+            <w:r>
+              <w:t>Pedido</w:t>
+            </w:r>
+            <w:proofErr w:type="spellEnd"/>
+            <w:r>
+              <w:t>(</w:t>
+            </w:r>
+            <w:proofErr w:type="gramEnd"/>
+            <w:r>
+              <w:t xml:space="preserve">) : </w:t>
             </w:r>
             <w:proofErr w:type="spellStart"/>
             <w:r>
@@ -432,11 +600,19 @@
             </w:pPr>
             <w:proofErr w:type="spellStart"/>
             <w:r>
-              <w:t>getFecha_pedido</w:t>
-            </w:r>
-            <w:proofErr w:type="spellEnd"/>
-            <w:r>
-              <w:t xml:space="preserve">() : </w:t>
+              <w:t>getFecha_</w:t>
+            </w:r>
+            <w:proofErr w:type="gramStart"/>
+            <w:r>
+              <w:t>pedido</w:t>
+            </w:r>
+            <w:proofErr w:type="spellEnd"/>
+            <w:r>
+              <w:t>(</w:t>
+            </w:r>
+            <w:proofErr w:type="gramEnd"/>
+            <w:r>
+              <w:t xml:space="preserve">) : </w:t>
             </w:r>
             <w:proofErr w:type="spellStart"/>
             <w:r>
@@ -455,14 +631,19 @@
             </w:pPr>
             <w:proofErr w:type="spellStart"/>
             <w:r>
-              <w:t>getLista_Productos</w:t>
-            </w:r>
-            <w:proofErr w:type="spellEnd"/>
-            <w:r>
-              <w:t xml:space="preserve">() : </w:t>
-            </w:r>
-            <w:r>
-              <w:t>Producto[]</w:t>
+              <w:t>getLista_</w:t>
+            </w:r>
+            <w:proofErr w:type="gramStart"/>
+            <w:r>
+              <w:t>Productos</w:t>
+            </w:r>
+            <w:proofErr w:type="spellEnd"/>
+            <w:r>
+              <w:t>(</w:t>
+            </w:r>
+            <w:proofErr w:type="gramEnd"/>
+            <w:r>
+              <w:t>) : Producto[]</w:t>
             </w:r>
           </w:p>
           <w:p>
@@ -475,12 +656,17 @@
               <w:ind w:left="174" w:hanging="174"/>
             </w:pPr>
             <w:proofErr w:type="spellStart"/>
+            <w:proofErr w:type="gramStart"/>
             <w:r>
               <w:t>getTotal</w:t>
             </w:r>
             <w:proofErr w:type="spellEnd"/>
             <w:r>
-              <w:t xml:space="preserve">() : </w:t>
+              <w:t>(</w:t>
+            </w:r>
+            <w:proofErr w:type="gramEnd"/>
+            <w:r>
+              <w:t xml:space="preserve">) : </w:t>
             </w:r>
             <w:proofErr w:type="spellStart"/>
             <w:r>
@@ -498,12 +684,17 @@
               <w:ind w:left="174" w:hanging="174"/>
             </w:pPr>
             <w:proofErr w:type="spellStart"/>
+            <w:proofErr w:type="gramStart"/>
             <w:r>
               <w:t>getPagado</w:t>
             </w:r>
             <w:proofErr w:type="spellEnd"/>
             <w:r>
-              <w:t xml:space="preserve">() : </w:t>
+              <w:t>(</w:t>
+            </w:r>
+            <w:proofErr w:type="gramEnd"/>
+            <w:r>
+              <w:t xml:space="preserve">) : </w:t>
             </w:r>
             <w:proofErr w:type="spellStart"/>
             <w:r>
@@ -521,12 +712,17 @@
               <w:ind w:left="174" w:hanging="174"/>
             </w:pPr>
             <w:proofErr w:type="spellStart"/>
+            <w:proofErr w:type="gramStart"/>
             <w:r>
               <w:t>getEntregado</w:t>
             </w:r>
             <w:proofErr w:type="spellEnd"/>
             <w:r>
-              <w:t xml:space="preserve">() : </w:t>
+              <w:t>(</w:t>
+            </w:r>
+            <w:proofErr w:type="gramEnd"/>
+            <w:r>
+              <w:t xml:space="preserve">) : </w:t>
             </w:r>
             <w:proofErr w:type="spellStart"/>
             <w:r>
@@ -545,11 +741,19 @@
             </w:pPr>
             <w:proofErr w:type="spellStart"/>
             <w:r>
-              <w:t>Calcular_Total</w:t>
-            </w:r>
-            <w:proofErr w:type="spellEnd"/>
-            <w:r>
-              <w:t>()</w:t>
+              <w:t>anadir_</w:t>
+            </w:r>
+            <w:proofErr w:type="gramStart"/>
+            <w:r>
+              <w:t>producto</w:t>
+            </w:r>
+            <w:proofErr w:type="spellEnd"/>
+            <w:r>
+              <w:t>(</w:t>
+            </w:r>
+            <w:proofErr w:type="gramEnd"/>
+            <w:r>
+              <w:t>)</w:t>
             </w:r>
           </w:p>
           <w:p>
@@ -563,11 +767,42 @@
             </w:pPr>
             <w:proofErr w:type="spellStart"/>
             <w:r>
+              <w:t>Calcular_</w:t>
+            </w:r>
+            <w:proofErr w:type="gramStart"/>
+            <w:r>
+              <w:t>Total</w:t>
+            </w:r>
+            <w:proofErr w:type="spellEnd"/>
+            <w:r>
+              <w:t>(</w:t>
+            </w:r>
+            <w:proofErr w:type="gramEnd"/>
+            <w:r>
+              <w:t>)</w:t>
+            </w:r>
+          </w:p>
+          <w:p>
+            <w:pPr>
+              <w:pStyle w:val="Prrafodelista"/>
+              <w:numPr>
+                <w:ilvl w:val="0"/>
+                <w:numId w:val="3"/>
+              </w:numPr>
+              <w:ind w:left="174" w:hanging="174"/>
+            </w:pPr>
+            <w:proofErr w:type="spellStart"/>
+            <w:proofErr w:type="gramStart"/>
+            <w:r>
               <w:t>setPagado</w:t>
             </w:r>
             <w:proofErr w:type="spellEnd"/>
             <w:r>
-              <w:t>()</w:t>
+              <w:t>(</w:t>
+            </w:r>
+            <w:proofErr w:type="gramEnd"/>
+            <w:r>
+              <w:t>)</w:t>
             </w:r>
           </w:p>
           <w:p>
@@ -579,13 +814,106 @@
               </w:numPr>
               <w:ind w:left="174" w:hanging="174"/>
             </w:pPr>
-            <w:proofErr w:type="spellStart"/>
+            <w:r>
+              <w:rPr>
+                <w:noProof/>
+              </w:rPr>
+              <mc:AlternateContent>
+                <mc:Choice Requires="wps">
+                  <w:drawing>
+                    <wp:anchor distT="0" distB="0" distL="114300" distR="114300" simplePos="0" relativeHeight="251659264" behindDoc="0" locked="0" layoutInCell="1" allowOverlap="1" wp14:anchorId="2F09604E" wp14:editId="5766D903">
+                      <wp:simplePos x="0" y="0"/>
+                      <wp:positionH relativeFrom="column">
+                        <wp:posOffset>1925955</wp:posOffset>
+                      </wp:positionH>
+                      <wp:positionV relativeFrom="paragraph">
+                        <wp:posOffset>101379</wp:posOffset>
+                      </wp:positionV>
+                      <wp:extent cx="3200179" cy="1480930"/>
+                      <wp:effectExtent l="0" t="0" r="19685" b="24130"/>
+                      <wp:wrapNone/>
+                      <wp:docPr id="1" name="Conector: angular 1"/>
+                      <wp:cNvGraphicFramePr/>
+                      <a:graphic xmlns:a="http://schemas.openxmlformats.org/drawingml/2006/main">
+                        <a:graphicData uri="http://schemas.microsoft.com/office/word/2010/wordprocessingShape">
+                          <wps:wsp>
+                            <wps:cNvCnPr/>
+                            <wps:spPr>
+                              <a:xfrm flipV="1">
+                                <a:off x="0" y="0"/>
+                                <a:ext cx="3200179" cy="1480930"/>
+                              </a:xfrm>
+                              <a:prstGeom prst="bentConnector3">
+                                <a:avLst>
+                                  <a:gd name="adj1" fmla="val 99841"/>
+                                </a:avLst>
+                              </a:prstGeom>
+                              <a:ln>
+                                <a:solidFill>
+                                  <a:schemeClr val="tx1">
+                                    <a:lumMod val="50000"/>
+                                    <a:lumOff val="50000"/>
+                                  </a:schemeClr>
+                                </a:solidFill>
+                              </a:ln>
+                            </wps:spPr>
+                            <wps:style>
+                              <a:lnRef idx="1">
+                                <a:schemeClr val="accent1"/>
+                              </a:lnRef>
+                              <a:fillRef idx="0">
+                                <a:schemeClr val="accent1"/>
+                              </a:fillRef>
+                              <a:effectRef idx="0">
+                                <a:schemeClr val="accent1"/>
+                              </a:effectRef>
+                              <a:fontRef idx="minor">
+                                <a:schemeClr val="tx1"/>
+                              </a:fontRef>
+                            </wps:style>
+                            <wps:bodyPr/>
+                          </wps:wsp>
+                        </a:graphicData>
+                      </a:graphic>
+                      <wp14:sizeRelH relativeFrom="margin">
+                        <wp14:pctWidth>0</wp14:pctWidth>
+                      </wp14:sizeRelH>
+                      <wp14:sizeRelV relativeFrom="margin">
+                        <wp14:pctHeight>0</wp14:pctHeight>
+                      </wp14:sizeRelV>
+                    </wp:anchor>
+                  </w:drawing>
+                </mc:Choice>
+                <mc:Fallback>
+                  <w:pict>
+                    <v:shapetype w14:anchorId="1EB47093" id="_x0000_t34" coordsize="21600,21600" o:spt="34" o:oned="t" adj="10800" path="m,l@0,0@0,21600,21600,21600e" filled="f">
+                      <v:stroke joinstyle="miter"/>
+                      <v:formulas>
+                        <v:f eqn="val #0"/>
+                      </v:formulas>
+                      <v:path arrowok="t" fillok="f" o:connecttype="none"/>
+                      <v:handles>
+                        <v:h position="#0,center"/>
+                      </v:handles>
+                      <o:lock v:ext="edit" shapetype="t"/>
+                    </v:shapetype>
+                    <v:shape id="Conector: angular 1" o:spid="_x0000_s1026" type="#_x0000_t34" style="position:absolute;margin-left:151.65pt;margin-top:8pt;width:252pt;height:116.6pt;flip:y;z-index:251659264;visibility:visible;mso-wrap-style:square;mso-width-percent:0;mso-height-percent:0;mso-wrap-distance-left:9pt;mso-wrap-distance-top:0;mso-wrap-distance-right:9pt;mso-wrap-distance-bottom:0;mso-position-horizontal:absolute;mso-position-horizontal-relative:text;mso-position-vertical:absolute;mso-position-vertical-relative:text;mso-width-percent:0;mso-height-percent:0;mso-width-relative:margin;mso-height-relative:margin" o:gfxdata="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" adj="21566" strokecolor="gray [1629]" strokeweight=".5pt"/>
+                  </w:pict>
+                </mc:Fallback>
+              </mc:AlternateContent>
+            </w:r>
+            <w:proofErr w:type="spellStart"/>
+            <w:proofErr w:type="gramStart"/>
             <w:r>
               <w:t>setEntregado</w:t>
             </w:r>
             <w:proofErr w:type="spellEnd"/>
             <w:r>
-              <w:t>()</w:t>
+              <w:t>(</w:t>
+            </w:r>
+            <w:proofErr w:type="gramEnd"/>
+            <w:r>
+              <w:t>)</w:t>
             </w:r>
           </w:p>
           <w:p>
@@ -599,14 +927,42 @@
             </w:pPr>
             <w:proofErr w:type="spellStart"/>
             <w:r>
-              <w:t>nuev</w:t>
-            </w:r>
-            <w:r>
-              <w:t>o_Total</w:t>
-            </w:r>
-            <w:proofErr w:type="spellEnd"/>
-            <w:r>
-              <w:t>()</w:t>
+              <w:t>nuevo_</w:t>
+            </w:r>
+            <w:proofErr w:type="gramStart"/>
+            <w:r>
+              <w:t>Total</w:t>
+            </w:r>
+            <w:proofErr w:type="spellEnd"/>
+            <w:r>
+              <w:t>(</w:t>
+            </w:r>
+            <w:proofErr w:type="gramEnd"/>
+            <w:r>
+              <w:t>)</w:t>
+            </w:r>
+          </w:p>
+          <w:p>
+            <w:pPr>
+              <w:pStyle w:val="Prrafodelista"/>
+              <w:numPr>
+                <w:ilvl w:val="0"/>
+                <w:numId w:val="3"/>
+              </w:numPr>
+              <w:ind w:left="174" w:hanging="174"/>
+            </w:pPr>
+            <w:proofErr w:type="spellStart"/>
+            <w:proofErr w:type="gramStart"/>
+            <w:r>
+              <w:t>toString</w:t>
+            </w:r>
+            <w:proofErr w:type="spellEnd"/>
+            <w:r>
+              <w:t>(</w:t>
+            </w:r>
+            <w:proofErr w:type="gramEnd"/>
+            <w:r>
+              <w:t>)</w:t>
             </w:r>
           </w:p>
         </w:tc>
@@ -616,7 +972,7 @@
     <w:tbl>
       <w:tblPr>
         <w:tblStyle w:val="Tablaconcuadrcula"/>
-        <w:tblpPr w:leftFromText="141" w:rightFromText="141" w:vertAnchor="page" w:horzAnchor="margin" w:tblpY="6340"/>
+        <w:tblpPr w:leftFromText="141" w:rightFromText="141" w:vertAnchor="page" w:horzAnchor="margin" w:tblpXSpec="right" w:tblpY="5495"/>
         <w:tblW w:w="0" w:type="auto"/>
         <w:tblLook w:val="04A0" w:firstRow="1" w:lastRow="0" w:firstColumn="1" w:lastColumn="0" w:noHBand="0" w:noVBand="1"/>
       </w:tblPr>
@@ -664,11 +1020,19 @@
             </w:pPr>
             <w:proofErr w:type="spellStart"/>
             <w:r>
-              <w:t>Lista_Pedidos</w:t>
-            </w:r>
-            <w:proofErr w:type="spellEnd"/>
-            <w:r>
-              <w:t>[] : Pedido</w:t>
+              <w:t>Lista_</w:t>
+            </w:r>
+            <w:proofErr w:type="gramStart"/>
+            <w:r>
+              <w:t>Pedidos</w:t>
+            </w:r>
+            <w:proofErr w:type="spellEnd"/>
+            <w:r>
+              <w:t>[</w:t>
+            </w:r>
+            <w:proofErr w:type="gramEnd"/>
+            <w:r>
+              <w:t>] : Pedido</w:t>
             </w:r>
           </w:p>
           <w:p>
@@ -680,8 +1044,13 @@
               </w:numPr>
               <w:ind w:left="174" w:hanging="174"/>
             </w:pPr>
-            <w:r>
-              <w:t>Cliente : Usuario</w:t>
+            <w:proofErr w:type="gramStart"/>
+            <w:r>
+              <w:t>Cliente :</w:t>
+            </w:r>
+            <w:proofErr w:type="gramEnd"/>
+            <w:r>
+              <w:t xml:space="preserve"> Usuario</w:t>
             </w:r>
           </w:p>
         </w:tc>
@@ -702,9 +1071,69 @@
             </w:pPr>
             <w:proofErr w:type="spellStart"/>
             <w:r>
-              <w:t>aaa</w:t>
-            </w:r>
-            <w:proofErr w:type="spellEnd"/>
+              <w:t>getLista_</w:t>
+            </w:r>
+            <w:proofErr w:type="gramStart"/>
+            <w:r>
+              <w:t>Pedidos</w:t>
+            </w:r>
+            <w:proofErr w:type="spellEnd"/>
+            <w:r>
+              <w:t>(</w:t>
+            </w:r>
+            <w:proofErr w:type="gramEnd"/>
+            <w:r>
+              <w:t>) : Pedido[]</w:t>
+            </w:r>
+          </w:p>
+          <w:p>
+            <w:pPr>
+              <w:pStyle w:val="Prrafodelista"/>
+              <w:numPr>
+                <w:ilvl w:val="0"/>
+                <w:numId w:val="3"/>
+              </w:numPr>
+              <w:ind w:left="174" w:hanging="174"/>
+            </w:pPr>
+            <w:proofErr w:type="spellStart"/>
+            <w:proofErr w:type="gramStart"/>
+            <w:r>
+              <w:t>getCliente</w:t>
+            </w:r>
+            <w:proofErr w:type="spellEnd"/>
+            <w:r>
+              <w:t>(</w:t>
+            </w:r>
+            <w:proofErr w:type="gramEnd"/>
+            <w:r>
+              <w:t>) : Usuario</w:t>
+            </w:r>
+          </w:p>
+          <w:p>
+            <w:pPr>
+              <w:pStyle w:val="Prrafodelista"/>
+              <w:numPr>
+                <w:ilvl w:val="0"/>
+                <w:numId w:val="3"/>
+              </w:numPr>
+              <w:ind w:left="174" w:hanging="174"/>
+            </w:pPr>
+            <w:proofErr w:type="spellStart"/>
+            <w:r>
+              <w:t>Impr_</w:t>
+            </w:r>
+            <w:proofErr w:type="gramStart"/>
+            <w:r>
+              <w:t>Todo</w:t>
+            </w:r>
+            <w:proofErr w:type="spellEnd"/>
+            <w:r>
+              <w:t>(</w:t>
+            </w:r>
+            <w:proofErr w:type="gramEnd"/>
+            <w:r>
+              <w:t>)</w:t>
+            </w:r>
           </w:p>
         </w:tc>
       </w:tr>
@@ -712,7 +1141,7 @@
     <w:tbl>
       <w:tblPr>
         <w:tblStyle w:val="Tablaconcuadrcula"/>
-        <w:tblpPr w:leftFromText="141" w:rightFromText="141" w:vertAnchor="page" w:horzAnchor="margin" w:tblpY="7686"/>
+        <w:tblpPr w:leftFromText="141" w:rightFromText="141" w:vertAnchor="page" w:horzAnchor="page" w:tblpX="737" w:tblpY="8704"/>
         <w:tblW w:w="0" w:type="auto"/>
         <w:tblLook w:val="04A0" w:firstRow="1" w:lastRow="0" w:firstColumn="1" w:lastColumn="0" w:noHBand="0" w:noVBand="1"/>
       </w:tblPr>
@@ -758,11 +1187,19 @@
             </w:pPr>
             <w:proofErr w:type="spellStart"/>
             <w:r>
-              <w:t>ID_Usuario</w:t>
-            </w:r>
-            <w:proofErr w:type="spellEnd"/>
-            <w:r>
-              <w:t xml:space="preserve"> : </w:t>
+              <w:t>ID_</w:t>
+            </w:r>
+            <w:proofErr w:type="gramStart"/>
+            <w:r>
+              <w:t>Usuario</w:t>
+            </w:r>
+            <w:proofErr w:type="spellEnd"/>
+            <w:r>
+              <w:t xml:space="preserve"> :</w:t>
+            </w:r>
+            <w:proofErr w:type="gramEnd"/>
+            <w:r>
+              <w:t xml:space="preserve"> </w:t>
             </w:r>
             <w:proofErr w:type="spellStart"/>
             <w:r>
@@ -779,8 +1216,13 @@
               </w:numPr>
               <w:ind w:left="174" w:hanging="174"/>
             </w:pPr>
-            <w:r>
-              <w:t xml:space="preserve">Nombre : </w:t>
+            <w:proofErr w:type="gramStart"/>
+            <w:r>
+              <w:t>Nombre :</w:t>
+            </w:r>
+            <w:proofErr w:type="gramEnd"/>
+            <w:r>
+              <w:t xml:space="preserve"> </w:t>
             </w:r>
             <w:proofErr w:type="spellStart"/>
             <w:r>
@@ -806,14 +1248,385 @@
             </w:pPr>
             <w:proofErr w:type="spellStart"/>
             <w:r>
-              <w:t>aaa</w:t>
+              <w:t>getID_</w:t>
+            </w:r>
+            <w:proofErr w:type="gramStart"/>
+            <w:r>
+              <w:t>Usuario</w:t>
+            </w:r>
+            <w:proofErr w:type="spellEnd"/>
+            <w:r>
+              <w:t>(</w:t>
+            </w:r>
+            <w:proofErr w:type="gramEnd"/>
+            <w:r>
+              <w:t xml:space="preserve">) : </w:t>
+            </w:r>
+            <w:proofErr w:type="spellStart"/>
+            <w:r>
+              <w:t>int</w:t>
+            </w:r>
+            <w:proofErr w:type="spellEnd"/>
+          </w:p>
+          <w:p>
+            <w:pPr>
+              <w:pStyle w:val="Prrafodelista"/>
+              <w:numPr>
+                <w:ilvl w:val="0"/>
+                <w:numId w:val="3"/>
+              </w:numPr>
+              <w:ind w:left="174" w:hanging="174"/>
+            </w:pPr>
+            <w:proofErr w:type="spellStart"/>
+            <w:proofErr w:type="gramStart"/>
+            <w:r>
+              <w:t>getNombre</w:t>
+            </w:r>
+            <w:proofErr w:type="spellEnd"/>
+            <w:r>
+              <w:t>(</w:t>
+            </w:r>
+            <w:proofErr w:type="gramEnd"/>
+            <w:r>
+              <w:t xml:space="preserve">) : </w:t>
+            </w:r>
+            <w:proofErr w:type="spellStart"/>
+            <w:r>
+              <w:t>String</w:t>
             </w:r>
             <w:proofErr w:type="spellEnd"/>
           </w:p>
         </w:tc>
       </w:tr>
     </w:tbl>
-    <w:p/>
+    <w:p>
+      <w:r>
+        <w:rPr>
+          <w:noProof/>
+        </w:rPr>
+        <mc:AlternateContent>
+          <mc:Choice Requires="wps">
+            <w:drawing>
+              <wp:anchor distT="0" distB="0" distL="114300" distR="114300" simplePos="0" relativeHeight="251666432" behindDoc="0" locked="0" layoutInCell="1" allowOverlap="1" wp14:anchorId="1AA3197E" wp14:editId="5B68F24A">
+                <wp:simplePos x="0" y="0"/>
+                <wp:positionH relativeFrom="column">
+                  <wp:posOffset>2973803</wp:posOffset>
+                </wp:positionH>
+                <wp:positionV relativeFrom="paragraph">
+                  <wp:posOffset>1870710</wp:posOffset>
+                </wp:positionV>
+                <wp:extent cx="540000" cy="540000"/>
+                <wp:effectExtent l="133350" t="133350" r="88900" b="127000"/>
+                <wp:wrapNone/>
+                <wp:docPr id="8" name="Rectángulo 8"/>
+                <wp:cNvGraphicFramePr/>
+                <a:graphic xmlns:a="http://schemas.openxmlformats.org/drawingml/2006/main">
+                  <a:graphicData uri="http://schemas.microsoft.com/office/word/2010/wordprocessingShape">
+                    <wps:wsp>
+                      <wps:cNvSpPr/>
+                      <wps:spPr>
+                        <a:xfrm rot="2683790">
+                          <a:off x="0" y="0"/>
+                          <a:ext cx="540000" cy="540000"/>
+                        </a:xfrm>
+                        <a:prstGeom prst="rect">
+                          <a:avLst/>
+                        </a:prstGeom>
+                        <a:solidFill>
+                          <a:schemeClr val="bg1"/>
+                        </a:solidFill>
+                        <a:ln>
+                          <a:solidFill>
+                            <a:schemeClr val="tx1">
+                              <a:lumMod val="50000"/>
+                              <a:lumOff val="50000"/>
+                            </a:schemeClr>
+                          </a:solidFill>
+                        </a:ln>
+                      </wps:spPr>
+                      <wps:style>
+                        <a:lnRef idx="2">
+                          <a:schemeClr val="accent1">
+                            <a:shade val="50000"/>
+                          </a:schemeClr>
+                        </a:lnRef>
+                        <a:fillRef idx="1">
+                          <a:schemeClr val="accent1"/>
+                        </a:fillRef>
+                        <a:effectRef idx="0">
+                          <a:schemeClr val="accent1"/>
+                        </a:effectRef>
+                        <a:fontRef idx="minor">
+                          <a:schemeClr val="lt1"/>
+                        </a:fontRef>
+                      </wps:style>
+                      <wps:bodyPr rot="0" spcFirstLastPara="0" vertOverflow="overflow" horzOverflow="overflow" vert="horz" wrap="square" lIns="91440" tIns="45720" rIns="91440" bIns="45720" numCol="1" spcCol="0" rtlCol="0" fromWordArt="0" anchor="ctr" anchorCtr="0" forceAA="0" compatLnSpc="1">
+                        <a:prstTxWarp prst="textNoShape">
+                          <a:avLst/>
+                        </a:prstTxWarp>
+                        <a:noAutofit/>
+                      </wps:bodyPr>
+                    </wps:wsp>
+                  </a:graphicData>
+                </a:graphic>
+                <wp14:sizeRelH relativeFrom="margin">
+                  <wp14:pctWidth>0</wp14:pctWidth>
+                </wp14:sizeRelH>
+                <wp14:sizeRelV relativeFrom="margin">
+                  <wp14:pctHeight>0</wp14:pctHeight>
+                </wp14:sizeRelV>
+              </wp:anchor>
+            </w:drawing>
+          </mc:Choice>
+          <mc:Fallback>
+            <w:pict>
+              <v:rect w14:anchorId="60B6A129" id="Rectángulo 8" o:spid="_x0000_s1026" style="position:absolute;margin-left:234.15pt;margin-top:147.3pt;width:42.5pt;height:42.5pt;rotation:2931414fd;z-index:251666432;visibility:visible;mso-wrap-style:square;mso-width-percent:0;mso-height-percent:0;mso-wrap-distance-left:9pt;mso-wrap-distance-top:0;mso-wrap-distance-right:9pt;mso-wrap-distance-bottom:0;mso-position-horizontal:absolute;mso-position-horizontal-relative:text;mso-position-vertical:absolute;mso-position-vertical-relative:text;mso-width-percent:0;mso-height-percent:0;mso-width-relative:margin;mso-height-relative:margin;v-text-anchor:middle" o:gfxdata="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" fillcolor="white [3212]" strokecolor="gray [1629]" strokeweight="1pt"/>
+            </w:pict>
+          </mc:Fallback>
+        </mc:AlternateContent>
+      </w:r>
+      <w:r>
+        <w:rPr>
+          <w:noProof/>
+        </w:rPr>
+        <mc:AlternateContent>
+          <mc:Choice Requires="wps">
+            <w:drawing>
+              <wp:anchor distT="0" distB="0" distL="114300" distR="114300" simplePos="0" relativeHeight="251664384" behindDoc="0" locked="0" layoutInCell="1" allowOverlap="1" wp14:anchorId="6381D696" wp14:editId="187630A9">
+                <wp:simplePos x="0" y="0"/>
+                <wp:positionH relativeFrom="column">
+                  <wp:posOffset>1517579</wp:posOffset>
+                </wp:positionH>
+                <wp:positionV relativeFrom="paragraph">
+                  <wp:posOffset>961291</wp:posOffset>
+                </wp:positionV>
+                <wp:extent cx="2097378" cy="1169377"/>
+                <wp:effectExtent l="0" t="0" r="17780" b="31115"/>
+                <wp:wrapNone/>
+                <wp:docPr id="7" name="Conector: angular 7"/>
+                <wp:cNvGraphicFramePr/>
+                <a:graphic xmlns:a="http://schemas.openxmlformats.org/drawingml/2006/main">
+                  <a:graphicData uri="http://schemas.microsoft.com/office/word/2010/wordprocessingShape">
+                    <wps:wsp>
+                      <wps:cNvCnPr/>
+                      <wps:spPr>
+                        <a:xfrm>
+                          <a:off x="0" y="0"/>
+                          <a:ext cx="2097378" cy="1169377"/>
+                        </a:xfrm>
+                        <a:prstGeom prst="bentConnector3">
+                          <a:avLst>
+                            <a:gd name="adj1" fmla="val 14353"/>
+                          </a:avLst>
+                        </a:prstGeom>
+                        <a:ln>
+                          <a:solidFill>
+                            <a:schemeClr val="tx1">
+                              <a:lumMod val="50000"/>
+                              <a:lumOff val="50000"/>
+                            </a:schemeClr>
+                          </a:solidFill>
+                        </a:ln>
+                      </wps:spPr>
+                      <wps:style>
+                        <a:lnRef idx="1">
+                          <a:schemeClr val="accent1"/>
+                        </a:lnRef>
+                        <a:fillRef idx="0">
+                          <a:schemeClr val="accent1"/>
+                        </a:fillRef>
+                        <a:effectRef idx="0">
+                          <a:schemeClr val="accent1"/>
+                        </a:effectRef>
+                        <a:fontRef idx="minor">
+                          <a:schemeClr val="tx1"/>
+                        </a:fontRef>
+                      </wps:style>
+                      <wps:bodyPr/>
+                    </wps:wsp>
+                  </a:graphicData>
+                </a:graphic>
+              </wp:anchor>
+            </w:drawing>
+          </mc:Choice>
+          <mc:Fallback>
+            <w:pict>
+              <v:shape w14:anchorId="4D40DBB1" id="Conector: angular 7" o:spid="_x0000_s1026" type="#_x0000_t34" style="position:absolute;margin-left:119.5pt;margin-top:75.7pt;width:165.15pt;height:92.1pt;z-index:251664384;visibility:visible;mso-wrap-style:square;mso-wrap-distance-left:9pt;mso-wrap-distance-top:0;mso-wrap-distance-right:9pt;mso-wrap-distance-bottom:0;mso-position-horizontal:absolute;mso-position-horizontal-relative:text;mso-position-vertical:absolute;mso-position-vertical-relative:text" o:gfxdata="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" adj="3100" strokecolor="gray [1629]" strokeweight=".5pt"/>
+            </w:pict>
+          </mc:Fallback>
+        </mc:AlternateContent>
+      </w:r>
+      <w:r>
+        <w:rPr>
+          <w:noProof/>
+        </w:rPr>
+        <mc:AlternateContent>
+          <mc:Choice Requires="wps">
+            <w:drawing>
+              <wp:anchor distT="0" distB="0" distL="114300" distR="114300" simplePos="0" relativeHeight="251663360" behindDoc="0" locked="0" layoutInCell="1" allowOverlap="1" wp14:anchorId="53BEFF49" wp14:editId="661A3987">
+                <wp:simplePos x="0" y="0"/>
+                <wp:positionH relativeFrom="column">
+                  <wp:posOffset>1631413</wp:posOffset>
+                </wp:positionH>
+                <wp:positionV relativeFrom="paragraph">
+                  <wp:posOffset>279400</wp:posOffset>
+                </wp:positionV>
+                <wp:extent cx="540000" cy="540000"/>
+                <wp:effectExtent l="133350" t="133350" r="88900" b="127000"/>
+                <wp:wrapNone/>
+                <wp:docPr id="4" name="Rectángulo 4"/>
+                <wp:cNvGraphicFramePr/>
+                <a:graphic xmlns:a="http://schemas.openxmlformats.org/drawingml/2006/main">
+                  <a:graphicData uri="http://schemas.microsoft.com/office/word/2010/wordprocessingShape">
+                    <wps:wsp>
+                      <wps:cNvSpPr/>
+                      <wps:spPr>
+                        <a:xfrm rot="2683790">
+                          <a:off x="0" y="0"/>
+                          <a:ext cx="540000" cy="540000"/>
+                        </a:xfrm>
+                        <a:prstGeom prst="rect">
+                          <a:avLst/>
+                        </a:prstGeom>
+                        <a:solidFill>
+                          <a:schemeClr val="tx1"/>
+                        </a:solidFill>
+                        <a:ln>
+                          <a:solidFill>
+                            <a:schemeClr val="tx1">
+                              <a:lumMod val="50000"/>
+                              <a:lumOff val="50000"/>
+                            </a:schemeClr>
+                          </a:solidFill>
+                        </a:ln>
+                      </wps:spPr>
+                      <wps:style>
+                        <a:lnRef idx="2">
+                          <a:schemeClr val="accent1">
+                            <a:shade val="50000"/>
+                          </a:schemeClr>
+                        </a:lnRef>
+                        <a:fillRef idx="1">
+                          <a:schemeClr val="accent1"/>
+                        </a:fillRef>
+                        <a:effectRef idx="0">
+                          <a:schemeClr val="accent1"/>
+                        </a:effectRef>
+                        <a:fontRef idx="minor">
+                          <a:schemeClr val="lt1"/>
+                        </a:fontRef>
+                      </wps:style>
+                      <wps:bodyPr rot="0" spcFirstLastPara="0" vertOverflow="overflow" horzOverflow="overflow" vert="horz" wrap="square" lIns="91440" tIns="45720" rIns="91440" bIns="45720" numCol="1" spcCol="0" rtlCol="0" fromWordArt="0" anchor="ctr" anchorCtr="0" forceAA="0" compatLnSpc="1">
+                        <a:prstTxWarp prst="textNoShape">
+                          <a:avLst/>
+                        </a:prstTxWarp>
+                        <a:noAutofit/>
+                      </wps:bodyPr>
+                    </wps:wsp>
+                  </a:graphicData>
+                </a:graphic>
+                <wp14:sizeRelH relativeFrom="margin">
+                  <wp14:pctWidth>0</wp14:pctWidth>
+                </wp14:sizeRelH>
+                <wp14:sizeRelV relativeFrom="margin">
+                  <wp14:pctHeight>0</wp14:pctHeight>
+                </wp14:sizeRelV>
+              </wp:anchor>
+            </w:drawing>
+          </mc:Choice>
+          <mc:Fallback>
+            <w:pict>
+              <v:rect w14:anchorId="780C3FA0" id="Rectángulo 4" o:spid="_x0000_s1026" style="position:absolute;margin-left:128.45pt;margin-top:22pt;width:42.5pt;height:42.5pt;rotation:2931414fd;z-index:251663360;visibility:visible;mso-wrap-style:square;mso-width-percent:0;mso-height-percent:0;mso-wrap-distance-left:9pt;mso-wrap-distance-top:0;mso-wrap-distance-right:9pt;mso-wrap-distance-bottom:0;mso-position-horizontal:absolute;mso-position-horizontal-relative:text;mso-position-vertical:absolute;mso-position-vertical-relative:text;mso-width-percent:0;mso-height-percent:0;mso-width-relative:margin;mso-height-relative:margin;v-text-anchor:middle" o:gfxdata="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" fillcolor="black [3213]" strokecolor="gray [1629]" strokeweight="1pt"/>
+            </w:pict>
+          </mc:Fallback>
+        </mc:AlternateContent>
+      </w:r>
+      <w:r>
+        <w:rPr>
+          <w:noProof/>
+        </w:rPr>
+        <mc:AlternateContent>
+          <mc:Choice Requires="wps">
+            <w:drawing>
+              <wp:anchor distT="0" distB="0" distL="114300" distR="114300" simplePos="0" relativeHeight="251660288" behindDoc="0" locked="0" layoutInCell="1" allowOverlap="1" wp14:anchorId="36BABA86" wp14:editId="0D6852AD">
+                <wp:simplePos x="0" y="0"/>
+                <wp:positionH relativeFrom="column">
+                  <wp:posOffset>4270375</wp:posOffset>
+                </wp:positionH>
+                <wp:positionV relativeFrom="paragraph">
+                  <wp:posOffset>2788920</wp:posOffset>
+                </wp:positionV>
+                <wp:extent cx="540000" cy="540000"/>
+                <wp:effectExtent l="133350" t="133350" r="88900" b="127000"/>
+                <wp:wrapNone/>
+                <wp:docPr id="2" name="Rectángulo 2"/>
+                <wp:cNvGraphicFramePr/>
+                <a:graphic xmlns:a="http://schemas.openxmlformats.org/drawingml/2006/main">
+                  <a:graphicData uri="http://schemas.microsoft.com/office/word/2010/wordprocessingShape">
+                    <wps:wsp>
+                      <wps:cNvSpPr/>
+                      <wps:spPr>
+                        <a:xfrm rot="2683790">
+                          <a:off x="0" y="0"/>
+                          <a:ext cx="540000" cy="540000"/>
+                        </a:xfrm>
+                        <a:prstGeom prst="rect">
+                          <a:avLst/>
+                        </a:prstGeom>
+                        <a:solidFill>
+                          <a:schemeClr val="tx1"/>
+                        </a:solidFill>
+                        <a:ln>
+                          <a:solidFill>
+                            <a:schemeClr val="tx1">
+                              <a:lumMod val="50000"/>
+                              <a:lumOff val="50000"/>
+                            </a:schemeClr>
+                          </a:solidFill>
+                        </a:ln>
+                      </wps:spPr>
+                      <wps:style>
+                        <a:lnRef idx="2">
+                          <a:schemeClr val="accent1">
+                            <a:shade val="50000"/>
+                          </a:schemeClr>
+                        </a:lnRef>
+                        <a:fillRef idx="1">
+                          <a:schemeClr val="accent1"/>
+                        </a:fillRef>
+                        <a:effectRef idx="0">
+                          <a:schemeClr val="accent1"/>
+                        </a:effectRef>
+                        <a:fontRef idx="minor">
+                          <a:schemeClr val="lt1"/>
+                        </a:fontRef>
+                      </wps:style>
+                      <wps:bodyPr rot="0" spcFirstLastPara="0" vertOverflow="overflow" horzOverflow="overflow" vert="horz" wrap="square" lIns="91440" tIns="45720" rIns="91440" bIns="45720" numCol="1" spcCol="0" rtlCol="0" fromWordArt="0" anchor="ctr" anchorCtr="0" forceAA="0" compatLnSpc="1">
+                        <a:prstTxWarp prst="textNoShape">
+                          <a:avLst/>
+                        </a:prstTxWarp>
+                        <a:noAutofit/>
+                      </wps:bodyPr>
+                    </wps:wsp>
+                  </a:graphicData>
+                </a:graphic>
+                <wp14:sizeRelH relativeFrom="margin">
+                  <wp14:pctWidth>0</wp14:pctWidth>
+                </wp14:sizeRelH>
+                <wp14:sizeRelV relativeFrom="margin">
+                  <wp14:pctHeight>0</wp14:pctHeight>
+                </wp14:sizeRelV>
+              </wp:anchor>
+            </w:drawing>
+          </mc:Choice>
+          <mc:Fallback>
+            <w:pict>
+              <v:rect w14:anchorId="72293401" id="Rectángulo 2" o:spid="_x0000_s1026" style="position:absolute;margin-left:336.25pt;margin-top:219.6pt;width:42.5pt;height:42.5pt;rotation:2931414fd;z-index:251660288;visibility:visible;mso-wrap-style:square;mso-width-percent:0;mso-height-percent:0;mso-wrap-distance-left:9pt;mso-wrap-distance-top:0;mso-wrap-distance-right:9pt;mso-wrap-distance-bottom:0;mso-position-horizontal:absolute;mso-position-horizontal-relative:text;mso-position-vertical:absolute;mso-position-vertical-relative:text;mso-width-percent:0;mso-height-percent:0;mso-width-relative:margin;mso-height-relative:margin;v-text-anchor:middle" o:gfxdata="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" fillcolor="black [3213]" strokecolor="gray [1629]" strokeweight="1pt"/>
+            </w:pict>
+          </mc:Fallback>
+        </mc:AlternateContent>
+      </w:r>
+    </w:p>
     <w:sectPr>
       <w:pgSz w:w="12240" w:h="15840"/>
       <w:pgMar w:top="1417" w:right="1701" w:bottom="1417" w:left="1701" w:header="708" w:footer="708" w:gutter="0"/>

</xml_diff>

<commit_message>
Explique mi diagrama de clase dado mi caso de uso
</commit_message>
<xml_diff>
--- a/Diagrama_Clase_8.docx
+++ b/Diagrama_Clase_8.docx
@@ -12,6 +12,22 @@
       </w:r>
       <w:r>
         <w:t>ostrar lista de pedidos</w:t>
+      </w:r>
+    </w:p>
+    <w:p/>
+    <w:p>
+      <w:pPr>
+        <w:rPr>
+          <w:sz w:val="24"/>
+          <w:szCs w:val="24"/>
+        </w:rPr>
+      </w:pPr>
+      <w:r>
+        <w:rPr>
+          <w:sz w:val="24"/>
+          <w:szCs w:val="24"/>
+        </w:rPr>
+        <w:t>En este caso, se mostrara al usuario un listado de los pedidos que ah echo, donde se mostrara, la cantidad que pago/pagara, la fecha que se efectuó el pedido, productos pedidos, entre otra información.</w:t>
       </w:r>
     </w:p>
     <w:tbl>
@@ -62,27 +78,9 @@
               </w:numPr>
               <w:ind w:left="174" w:hanging="174"/>
             </w:pPr>
-            <w:proofErr w:type="spellStart"/>
-            <w:r>
-              <w:t>ID_</w:t>
-            </w:r>
-            <w:proofErr w:type="gramStart"/>
-            <w:r>
-              <w:t>Product</w:t>
-            </w:r>
-            <w:proofErr w:type="spellEnd"/>
-            <w:r>
-              <w:t xml:space="preserve"> :</w:t>
-            </w:r>
-            <w:proofErr w:type="gramEnd"/>
-            <w:r>
-              <w:t xml:space="preserve"> </w:t>
-            </w:r>
-            <w:proofErr w:type="spellStart"/>
-            <w:r>
-              <w:t>int</w:t>
-            </w:r>
-            <w:proofErr w:type="spellEnd"/>
+            <w:r>
+              <w:t>ID_Product : int</w:t>
+            </w:r>
           </w:p>
           <w:p>
             <w:pPr>
@@ -93,19 +91,9 @@
               </w:numPr>
               <w:ind w:left="174" w:hanging="174"/>
             </w:pPr>
-            <w:proofErr w:type="gramStart"/>
-            <w:r>
-              <w:t>Nombre :</w:t>
-            </w:r>
-            <w:proofErr w:type="gramEnd"/>
-            <w:r>
-              <w:t xml:space="preserve"> </w:t>
-            </w:r>
-            <w:proofErr w:type="spellStart"/>
-            <w:r>
-              <w:t>String</w:t>
-            </w:r>
-            <w:proofErr w:type="spellEnd"/>
+            <w:r>
+              <w:t>Nombre : String</w:t>
+            </w:r>
           </w:p>
           <w:p>
             <w:pPr>
@@ -116,19 +104,9 @@
               </w:numPr>
               <w:ind w:left="174" w:hanging="174"/>
             </w:pPr>
-            <w:proofErr w:type="gramStart"/>
-            <w:r>
-              <w:t>Precio :</w:t>
-            </w:r>
-            <w:proofErr w:type="gramEnd"/>
-            <w:r>
-              <w:t xml:space="preserve"> </w:t>
-            </w:r>
-            <w:proofErr w:type="spellStart"/>
-            <w:r>
-              <w:t>float</w:t>
-            </w:r>
-            <w:proofErr w:type="spellEnd"/>
+            <w:r>
+              <w:t>Precio : float</w:t>
+            </w:r>
           </w:p>
           <w:p>
             <w:pPr>
@@ -139,19 +117,9 @@
               </w:numPr>
               <w:ind w:left="174" w:hanging="174"/>
             </w:pPr>
-            <w:proofErr w:type="gramStart"/>
-            <w:r>
-              <w:t>Cantidad :</w:t>
-            </w:r>
-            <w:proofErr w:type="gramEnd"/>
-            <w:r>
-              <w:t xml:space="preserve"> </w:t>
-            </w:r>
-            <w:proofErr w:type="spellStart"/>
-            <w:r>
-              <w:t>int</w:t>
-            </w:r>
-            <w:proofErr w:type="spellEnd"/>
+            <w:r>
+              <w:t>Cantidad : int</w:t>
+            </w:r>
           </w:p>
         </w:tc>
       </w:tr>
@@ -169,27 +137,9 @@
               </w:numPr>
               <w:ind w:left="174" w:hanging="174"/>
             </w:pPr>
-            <w:proofErr w:type="spellStart"/>
-            <w:r>
-              <w:t>getID_</w:t>
-            </w:r>
-            <w:proofErr w:type="gramStart"/>
-            <w:r>
-              <w:t>Product</w:t>
-            </w:r>
-            <w:proofErr w:type="spellEnd"/>
-            <w:r>
-              <w:t>(</w:t>
-            </w:r>
-            <w:proofErr w:type="gramEnd"/>
-            <w:r>
-              <w:t xml:space="preserve">) : </w:t>
-            </w:r>
-            <w:proofErr w:type="spellStart"/>
-            <w:r>
-              <w:t>int</w:t>
-            </w:r>
-            <w:proofErr w:type="spellEnd"/>
+            <w:r>
+              <w:t>getID_Product() : int</w:t>
+            </w:r>
           </w:p>
           <w:p>
             <w:pPr>
@@ -200,24 +150,9 @@
               </w:numPr>
               <w:ind w:left="174" w:hanging="174"/>
             </w:pPr>
-            <w:proofErr w:type="spellStart"/>
-            <w:proofErr w:type="gramStart"/>
-            <w:r>
-              <w:t>getNombre</w:t>
-            </w:r>
-            <w:proofErr w:type="spellEnd"/>
-            <w:r>
-              <w:t>(</w:t>
-            </w:r>
-            <w:proofErr w:type="gramEnd"/>
-            <w:r>
-              <w:t xml:space="preserve">) : </w:t>
-            </w:r>
-            <w:proofErr w:type="spellStart"/>
-            <w:r>
-              <w:t>String</w:t>
-            </w:r>
-            <w:proofErr w:type="spellEnd"/>
+            <w:r>
+              <w:t>getNombre() : String</w:t>
+            </w:r>
           </w:p>
           <w:p>
             <w:pPr>
@@ -228,24 +163,9 @@
               </w:numPr>
               <w:ind w:left="174" w:hanging="174"/>
             </w:pPr>
-            <w:proofErr w:type="spellStart"/>
-            <w:proofErr w:type="gramStart"/>
-            <w:r>
-              <w:t>getPrecio</w:t>
-            </w:r>
-            <w:proofErr w:type="spellEnd"/>
-            <w:r>
-              <w:t>(</w:t>
-            </w:r>
-            <w:proofErr w:type="gramEnd"/>
-            <w:r>
-              <w:t xml:space="preserve">) : </w:t>
-            </w:r>
-            <w:proofErr w:type="spellStart"/>
-            <w:r>
-              <w:t>float</w:t>
-            </w:r>
-            <w:proofErr w:type="spellEnd"/>
+            <w:r>
+              <w:t>getPrecio() : float</w:t>
+            </w:r>
           </w:p>
           <w:p>
             <w:pPr>
@@ -256,24 +176,9 @@
               </w:numPr>
               <w:ind w:left="174" w:hanging="174"/>
             </w:pPr>
-            <w:proofErr w:type="spellStart"/>
-            <w:proofErr w:type="gramStart"/>
-            <w:r>
-              <w:t>getCantidad</w:t>
-            </w:r>
-            <w:proofErr w:type="spellEnd"/>
-            <w:r>
-              <w:t>(</w:t>
-            </w:r>
-            <w:proofErr w:type="gramEnd"/>
-            <w:r>
-              <w:t xml:space="preserve">) : </w:t>
-            </w:r>
-            <w:proofErr w:type="spellStart"/>
-            <w:r>
-              <w:t>int</w:t>
-            </w:r>
-            <w:proofErr w:type="spellEnd"/>
+            <w:r>
+              <w:t>getCantidad() : int</w:t>
+            </w:r>
           </w:p>
         </w:tc>
       </w:tr>
@@ -326,27 +231,9 @@
               </w:numPr>
               <w:ind w:left="174" w:hanging="174"/>
             </w:pPr>
-            <w:proofErr w:type="spellStart"/>
-            <w:r>
-              <w:t>ID_</w:t>
-            </w:r>
-            <w:proofErr w:type="gramStart"/>
-            <w:r>
-              <w:t>Pedido</w:t>
-            </w:r>
-            <w:proofErr w:type="spellEnd"/>
-            <w:r>
-              <w:t xml:space="preserve"> :</w:t>
-            </w:r>
-            <w:proofErr w:type="gramEnd"/>
-            <w:r>
-              <w:t xml:space="preserve"> </w:t>
-            </w:r>
-            <w:proofErr w:type="spellStart"/>
-            <w:r>
-              <w:t>int</w:t>
-            </w:r>
-            <w:proofErr w:type="spellEnd"/>
+            <w:r>
+              <w:t>ID_Pedido : int</w:t>
+            </w:r>
           </w:p>
           <w:p>
             <w:pPr>
@@ -357,27 +244,9 @@
               </w:numPr>
               <w:ind w:left="174" w:hanging="174"/>
             </w:pPr>
-            <w:proofErr w:type="spellStart"/>
-            <w:r>
-              <w:t>Fecha_</w:t>
-            </w:r>
-            <w:proofErr w:type="gramStart"/>
-            <w:r>
-              <w:t>pedido</w:t>
-            </w:r>
-            <w:proofErr w:type="spellEnd"/>
-            <w:r>
-              <w:t xml:space="preserve"> :</w:t>
-            </w:r>
-            <w:proofErr w:type="gramEnd"/>
-            <w:r>
-              <w:t xml:space="preserve"> </w:t>
-            </w:r>
-            <w:proofErr w:type="spellStart"/>
-            <w:r>
-              <w:t>String</w:t>
-            </w:r>
-            <w:proofErr w:type="spellEnd"/>
+            <w:r>
+              <w:t>Fecha_pedido : String</w:t>
+            </w:r>
           </w:p>
           <w:p>
             <w:pPr>
@@ -388,21 +257,8 @@
               </w:numPr>
               <w:ind w:left="174" w:hanging="174"/>
             </w:pPr>
-            <w:proofErr w:type="spellStart"/>
-            <w:r>
-              <w:t>Lista_</w:t>
-            </w:r>
-            <w:proofErr w:type="gramStart"/>
-            <w:r>
-              <w:t>Productos</w:t>
-            </w:r>
-            <w:proofErr w:type="spellEnd"/>
-            <w:r>
-              <w:t>[</w:t>
-            </w:r>
-            <w:proofErr w:type="gramEnd"/>
-            <w:r>
-              <w:t>] : Producto</w:t>
+            <w:r>
+              <w:t>Lista_Productos[] : Producto</w:t>
             </w:r>
           </w:p>
           <w:p>
@@ -484,26 +340,16 @@
                 </mc:Choice>
                 <mc:Fallback>
                   <w:pict>
-                    <v:line w14:anchorId="1DE68A28" id="Conector recto 3" o:spid="_x0000_s1026" style="position:absolute;flip:x;z-index:251661312;visibility:visible;mso-wrap-style:square;mso-width-percent:0;mso-height-percent:0;mso-wrap-distance-left:9pt;mso-wrap-distance-top:0;mso-wrap-distance-right:9pt;mso-wrap-distance-bottom:0;mso-position-horizontal:absolute;mso-position-horizontal-relative:text;mso-position-vertical:absolute;mso-position-vertical-relative:text;mso-width-percent:0;mso-height-percent:0;mso-width-relative:margin;mso-height-relative:margin" from="162.85pt,7.6pt" to="332.45pt,8.3pt" o:gfxdata="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" strokecolor="gray [1629]" strokeweight=".5pt">
+                    <v:line w14:anchorId="3EFD7276" id="Conector recto 3" o:spid="_x0000_s1026" style="position:absolute;flip:x;z-index:251661312;visibility:visible;mso-wrap-style:square;mso-width-percent:0;mso-height-percent:0;mso-wrap-distance-left:9pt;mso-wrap-distance-top:0;mso-wrap-distance-right:9pt;mso-wrap-distance-bottom:0;mso-position-horizontal:absolute;mso-position-horizontal-relative:text;mso-position-vertical:absolute;mso-position-vertical-relative:text;mso-width-percent:0;mso-height-percent:0;mso-width-relative:margin;mso-height-relative:margin" from="162.85pt,7.6pt" to="332.45pt,8.3pt" o:gfxdata="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" strokecolor="gray [1629]" strokeweight=".5pt">
                       <v:stroke joinstyle="miter"/>
                     </v:line>
                   </w:pict>
                 </mc:Fallback>
               </mc:AlternateContent>
             </w:r>
-            <w:proofErr w:type="gramStart"/>
-            <w:r>
-              <w:t>Total :</w:t>
-            </w:r>
-            <w:proofErr w:type="gramEnd"/>
-            <w:r>
-              <w:t xml:space="preserve"> </w:t>
-            </w:r>
-            <w:proofErr w:type="spellStart"/>
-            <w:r>
-              <w:t>float</w:t>
-            </w:r>
-            <w:proofErr w:type="spellEnd"/>
+            <w:r>
+              <w:t>Total : float</w:t>
+            </w:r>
           </w:p>
           <w:p>
             <w:pPr>
@@ -514,19 +360,9 @@
               </w:numPr>
               <w:ind w:left="174" w:hanging="174"/>
             </w:pPr>
-            <w:proofErr w:type="gramStart"/>
-            <w:r>
-              <w:t>Pagado :</w:t>
-            </w:r>
-            <w:proofErr w:type="gramEnd"/>
-            <w:r>
-              <w:t xml:space="preserve"> </w:t>
-            </w:r>
-            <w:proofErr w:type="spellStart"/>
-            <w:r>
-              <w:t>boolean</w:t>
-            </w:r>
-            <w:proofErr w:type="spellEnd"/>
+            <w:r>
+              <w:t>Pagado : boolean</w:t>
+            </w:r>
           </w:p>
           <w:p>
             <w:pPr>
@@ -537,19 +373,9 @@
               </w:numPr>
               <w:ind w:left="174" w:hanging="174"/>
             </w:pPr>
-            <w:proofErr w:type="gramStart"/>
-            <w:r>
-              <w:t>Entregado :</w:t>
-            </w:r>
-            <w:proofErr w:type="gramEnd"/>
-            <w:r>
-              <w:t xml:space="preserve"> </w:t>
-            </w:r>
-            <w:proofErr w:type="spellStart"/>
-            <w:r>
-              <w:t>boolean</w:t>
-            </w:r>
-            <w:proofErr w:type="spellEnd"/>
+            <w:r>
+              <w:t>Entregado : boolean</w:t>
+            </w:r>
           </w:p>
         </w:tc>
       </w:tr>
@@ -567,27 +393,9 @@
               </w:numPr>
               <w:ind w:left="174" w:hanging="174"/>
             </w:pPr>
-            <w:proofErr w:type="spellStart"/>
-            <w:r>
-              <w:t>getID_</w:t>
-            </w:r>
-            <w:proofErr w:type="gramStart"/>
-            <w:r>
-              <w:t>Pedido</w:t>
-            </w:r>
-            <w:proofErr w:type="spellEnd"/>
-            <w:r>
-              <w:t>(</w:t>
-            </w:r>
-            <w:proofErr w:type="gramEnd"/>
-            <w:r>
-              <w:t xml:space="preserve">) : </w:t>
-            </w:r>
-            <w:proofErr w:type="spellStart"/>
-            <w:r>
-              <w:t>int</w:t>
-            </w:r>
-            <w:proofErr w:type="spellEnd"/>
+            <w:r>
+              <w:t>getID_Pedido() : int</w:t>
+            </w:r>
           </w:p>
           <w:p>
             <w:pPr>
@@ -598,27 +406,9 @@
               </w:numPr>
               <w:ind w:left="174" w:hanging="174"/>
             </w:pPr>
-            <w:proofErr w:type="spellStart"/>
-            <w:r>
-              <w:t>getFecha_</w:t>
-            </w:r>
-            <w:proofErr w:type="gramStart"/>
-            <w:r>
-              <w:t>pedido</w:t>
-            </w:r>
-            <w:proofErr w:type="spellEnd"/>
-            <w:r>
-              <w:t>(</w:t>
-            </w:r>
-            <w:proofErr w:type="gramEnd"/>
-            <w:r>
-              <w:t xml:space="preserve">) : </w:t>
-            </w:r>
-            <w:proofErr w:type="spellStart"/>
-            <w:r>
-              <w:t>String</w:t>
-            </w:r>
-            <w:proofErr w:type="spellEnd"/>
+            <w:r>
+              <w:t>getFecha_pedido() : String</w:t>
+            </w:r>
           </w:p>
           <w:p>
             <w:pPr>
@@ -629,21 +419,8 @@
               </w:numPr>
               <w:ind w:left="174" w:hanging="174"/>
             </w:pPr>
-            <w:proofErr w:type="spellStart"/>
-            <w:r>
-              <w:t>getLista_</w:t>
-            </w:r>
-            <w:proofErr w:type="gramStart"/>
-            <w:r>
-              <w:t>Productos</w:t>
-            </w:r>
-            <w:proofErr w:type="spellEnd"/>
-            <w:r>
-              <w:t>(</w:t>
-            </w:r>
-            <w:proofErr w:type="gramEnd"/>
-            <w:r>
-              <w:t>) : Producto[]</w:t>
+            <w:r>
+              <w:t>getLista_Productos() : Producto[]</w:t>
             </w:r>
           </w:p>
           <w:p>
@@ -655,24 +432,9 @@
               </w:numPr>
               <w:ind w:left="174" w:hanging="174"/>
             </w:pPr>
-            <w:proofErr w:type="spellStart"/>
-            <w:proofErr w:type="gramStart"/>
-            <w:r>
-              <w:t>getTotal</w:t>
-            </w:r>
-            <w:proofErr w:type="spellEnd"/>
-            <w:r>
-              <w:t>(</w:t>
-            </w:r>
-            <w:proofErr w:type="gramEnd"/>
-            <w:r>
-              <w:t xml:space="preserve">) : </w:t>
-            </w:r>
-            <w:proofErr w:type="spellStart"/>
-            <w:r>
-              <w:t>float</w:t>
-            </w:r>
-            <w:proofErr w:type="spellEnd"/>
+            <w:r>
+              <w:t>getTotal() : float</w:t>
+            </w:r>
           </w:p>
           <w:p>
             <w:pPr>
@@ -683,24 +445,9 @@
               </w:numPr>
               <w:ind w:left="174" w:hanging="174"/>
             </w:pPr>
-            <w:proofErr w:type="spellStart"/>
-            <w:proofErr w:type="gramStart"/>
-            <w:r>
-              <w:t>getPagado</w:t>
-            </w:r>
-            <w:proofErr w:type="spellEnd"/>
-            <w:r>
-              <w:t>(</w:t>
-            </w:r>
-            <w:proofErr w:type="gramEnd"/>
-            <w:r>
-              <w:t xml:space="preserve">) : </w:t>
-            </w:r>
-            <w:proofErr w:type="spellStart"/>
-            <w:r>
-              <w:t>boolean</w:t>
-            </w:r>
-            <w:proofErr w:type="spellEnd"/>
+            <w:r>
+              <w:t>getPagado() : boolean</w:t>
+            </w:r>
           </w:p>
           <w:p>
             <w:pPr>
@@ -711,24 +458,9 @@
               </w:numPr>
               <w:ind w:left="174" w:hanging="174"/>
             </w:pPr>
-            <w:proofErr w:type="spellStart"/>
-            <w:proofErr w:type="gramStart"/>
-            <w:r>
-              <w:t>getEntregado</w:t>
-            </w:r>
-            <w:proofErr w:type="spellEnd"/>
-            <w:r>
-              <w:t>(</w:t>
-            </w:r>
-            <w:proofErr w:type="gramEnd"/>
-            <w:r>
-              <w:t xml:space="preserve">) : </w:t>
-            </w:r>
-            <w:proofErr w:type="spellStart"/>
-            <w:r>
-              <w:t>boolean</w:t>
-            </w:r>
-            <w:proofErr w:type="spellEnd"/>
+            <w:r>
+              <w:t>getEntregado() : boolean</w:t>
+            </w:r>
           </w:p>
           <w:p>
             <w:pPr>
@@ -739,21 +471,8 @@
               </w:numPr>
               <w:ind w:left="174" w:hanging="174"/>
             </w:pPr>
-            <w:proofErr w:type="spellStart"/>
-            <w:r>
-              <w:t>anadir_</w:t>
-            </w:r>
-            <w:proofErr w:type="gramStart"/>
-            <w:r>
-              <w:t>producto</w:t>
-            </w:r>
-            <w:proofErr w:type="spellEnd"/>
-            <w:r>
-              <w:t>(</w:t>
-            </w:r>
-            <w:proofErr w:type="gramEnd"/>
-            <w:r>
-              <w:t>)</w:t>
+            <w:r>
+              <w:t>anadir_producto()</w:t>
             </w:r>
           </w:p>
           <w:p>
@@ -765,21 +484,8 @@
               </w:numPr>
               <w:ind w:left="174" w:hanging="174"/>
             </w:pPr>
-            <w:proofErr w:type="spellStart"/>
-            <w:r>
-              <w:t>Calcular_</w:t>
-            </w:r>
-            <w:proofErr w:type="gramStart"/>
-            <w:r>
-              <w:t>Total</w:t>
-            </w:r>
-            <w:proofErr w:type="spellEnd"/>
-            <w:r>
-              <w:t>(</w:t>
-            </w:r>
-            <w:proofErr w:type="gramEnd"/>
-            <w:r>
-              <w:t>)</w:t>
+            <w:r>
+              <w:t>Calcular_Total()</w:t>
             </w:r>
           </w:p>
           <w:p>
@@ -791,18 +497,8 @@
               </w:numPr>
               <w:ind w:left="174" w:hanging="174"/>
             </w:pPr>
-            <w:proofErr w:type="spellStart"/>
-            <w:proofErr w:type="gramStart"/>
-            <w:r>
-              <w:t>setPagado</w:t>
-            </w:r>
-            <w:proofErr w:type="spellEnd"/>
-            <w:r>
-              <w:t>(</w:t>
-            </w:r>
-            <w:proofErr w:type="gramEnd"/>
-            <w:r>
-              <w:t>)</w:t>
+            <w:r>
+              <w:t>setPagado()</w:t>
             </w:r>
           </w:p>
           <w:p>
@@ -815,105 +511,7 @@
               <w:ind w:left="174" w:hanging="174"/>
             </w:pPr>
             <w:r>
-              <w:rPr>
-                <w:noProof/>
-              </w:rPr>
-              <mc:AlternateContent>
-                <mc:Choice Requires="wps">
-                  <w:drawing>
-                    <wp:anchor distT="0" distB="0" distL="114300" distR="114300" simplePos="0" relativeHeight="251659264" behindDoc="0" locked="0" layoutInCell="1" allowOverlap="1" wp14:anchorId="2F09604E" wp14:editId="5766D903">
-                      <wp:simplePos x="0" y="0"/>
-                      <wp:positionH relativeFrom="column">
-                        <wp:posOffset>1925955</wp:posOffset>
-                      </wp:positionH>
-                      <wp:positionV relativeFrom="paragraph">
-                        <wp:posOffset>101379</wp:posOffset>
-                      </wp:positionV>
-                      <wp:extent cx="3200179" cy="1480930"/>
-                      <wp:effectExtent l="0" t="0" r="19685" b="24130"/>
-                      <wp:wrapNone/>
-                      <wp:docPr id="1" name="Conector: angular 1"/>
-                      <wp:cNvGraphicFramePr/>
-                      <a:graphic xmlns:a="http://schemas.openxmlformats.org/drawingml/2006/main">
-                        <a:graphicData uri="http://schemas.microsoft.com/office/word/2010/wordprocessingShape">
-                          <wps:wsp>
-                            <wps:cNvCnPr/>
-                            <wps:spPr>
-                              <a:xfrm flipV="1">
-                                <a:off x="0" y="0"/>
-                                <a:ext cx="3200179" cy="1480930"/>
-                              </a:xfrm>
-                              <a:prstGeom prst="bentConnector3">
-                                <a:avLst>
-                                  <a:gd name="adj1" fmla="val 99841"/>
-                                </a:avLst>
-                              </a:prstGeom>
-                              <a:ln>
-                                <a:solidFill>
-                                  <a:schemeClr val="tx1">
-                                    <a:lumMod val="50000"/>
-                                    <a:lumOff val="50000"/>
-                                  </a:schemeClr>
-                                </a:solidFill>
-                              </a:ln>
-                            </wps:spPr>
-                            <wps:style>
-                              <a:lnRef idx="1">
-                                <a:schemeClr val="accent1"/>
-                              </a:lnRef>
-                              <a:fillRef idx="0">
-                                <a:schemeClr val="accent1"/>
-                              </a:fillRef>
-                              <a:effectRef idx="0">
-                                <a:schemeClr val="accent1"/>
-                              </a:effectRef>
-                              <a:fontRef idx="minor">
-                                <a:schemeClr val="tx1"/>
-                              </a:fontRef>
-                            </wps:style>
-                            <wps:bodyPr/>
-                          </wps:wsp>
-                        </a:graphicData>
-                      </a:graphic>
-                      <wp14:sizeRelH relativeFrom="margin">
-                        <wp14:pctWidth>0</wp14:pctWidth>
-                      </wp14:sizeRelH>
-                      <wp14:sizeRelV relativeFrom="margin">
-                        <wp14:pctHeight>0</wp14:pctHeight>
-                      </wp14:sizeRelV>
-                    </wp:anchor>
-                  </w:drawing>
-                </mc:Choice>
-                <mc:Fallback>
-                  <w:pict>
-                    <v:shapetype w14:anchorId="1EB47093" id="_x0000_t34" coordsize="21600,21600" o:spt="34" o:oned="t" adj="10800" path="m,l@0,0@0,21600,21600,21600e" filled="f">
-                      <v:stroke joinstyle="miter"/>
-                      <v:formulas>
-                        <v:f eqn="val #0"/>
-                      </v:formulas>
-                      <v:path arrowok="t" fillok="f" o:connecttype="none"/>
-                      <v:handles>
-                        <v:h position="#0,center"/>
-                      </v:handles>
-                      <o:lock v:ext="edit" shapetype="t"/>
-                    </v:shapetype>
-                    <v:shape id="Conector: angular 1" o:spid="_x0000_s1026" type="#_x0000_t34" style="position:absolute;margin-left:151.65pt;margin-top:8pt;width:252pt;height:116.6pt;flip:y;z-index:251659264;visibility:visible;mso-wrap-style:square;mso-width-percent:0;mso-height-percent:0;mso-wrap-distance-left:9pt;mso-wrap-distance-top:0;mso-wrap-distance-right:9pt;mso-wrap-distance-bottom:0;mso-position-horizontal:absolute;mso-position-horizontal-relative:text;mso-position-vertical:absolute;mso-position-vertical-relative:text;mso-width-percent:0;mso-height-percent:0;mso-width-relative:margin;mso-height-relative:margin" o:gfxdata="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" adj="21566" strokecolor="gray [1629]" strokeweight=".5pt"/>
-                  </w:pict>
-                </mc:Fallback>
-              </mc:AlternateContent>
-            </w:r>
-            <w:proofErr w:type="spellStart"/>
-            <w:proofErr w:type="gramStart"/>
-            <w:r>
-              <w:t>setEntregado</w:t>
-            </w:r>
-            <w:proofErr w:type="spellEnd"/>
-            <w:r>
-              <w:t>(</w:t>
-            </w:r>
-            <w:proofErr w:type="gramEnd"/>
-            <w:r>
-              <w:t>)</w:t>
+              <w:t>setEntregado()</w:t>
             </w:r>
           </w:p>
           <w:p>
@@ -925,21 +523,8 @@
               </w:numPr>
               <w:ind w:left="174" w:hanging="174"/>
             </w:pPr>
-            <w:proofErr w:type="spellStart"/>
-            <w:r>
-              <w:t>nuevo_</w:t>
-            </w:r>
-            <w:proofErr w:type="gramStart"/>
-            <w:r>
-              <w:t>Total</w:t>
-            </w:r>
-            <w:proofErr w:type="spellEnd"/>
-            <w:r>
-              <w:t>(</w:t>
-            </w:r>
-            <w:proofErr w:type="gramEnd"/>
-            <w:r>
-              <w:t>)</w:t>
+            <w:r>
+              <w:t>nuevo_Total()</w:t>
             </w:r>
           </w:p>
           <w:p>
@@ -951,18 +536,8 @@
               </w:numPr>
               <w:ind w:left="174" w:hanging="174"/>
             </w:pPr>
-            <w:proofErr w:type="spellStart"/>
-            <w:proofErr w:type="gramStart"/>
-            <w:r>
-              <w:t>toString</w:t>
-            </w:r>
-            <w:proofErr w:type="spellEnd"/>
-            <w:r>
-              <w:t>(</w:t>
-            </w:r>
-            <w:proofErr w:type="gramEnd"/>
-            <w:r>
-              <w:t>)</w:t>
+            <w:r>
+              <w:t>toString()</w:t>
             </w:r>
           </w:p>
         </w:tc>
@@ -972,7 +547,7 @@
     <w:tbl>
       <w:tblPr>
         <w:tblStyle w:val="Tablaconcuadrcula"/>
-        <w:tblpPr w:leftFromText="141" w:rightFromText="141" w:vertAnchor="page" w:horzAnchor="margin" w:tblpXSpec="right" w:tblpY="5495"/>
+        <w:tblpPr w:leftFromText="141" w:rightFromText="141" w:vertAnchor="page" w:horzAnchor="page" w:tblpX="704" w:tblpY="10150"/>
         <w:tblW w:w="0" w:type="auto"/>
         <w:tblLook w:val="04A0" w:firstRow="1" w:lastRow="0" w:firstColumn="1" w:lastColumn="0" w:noHBand="0" w:noVBand="1"/>
       </w:tblPr>
@@ -992,15 +567,13 @@
                 <w:bCs/>
               </w:rPr>
             </w:pPr>
-            <w:proofErr w:type="spellStart"/>
             <w:r>
               <w:rPr>
                 <w:b/>
                 <w:bCs/>
               </w:rPr>
-              <w:t>Pedidos_Total</w:t>
-            </w:r>
-            <w:proofErr w:type="spellEnd"/>
+              <w:t>Usuario</w:t>
+            </w:r>
           </w:p>
         </w:tc>
       </w:tr>
@@ -1018,21 +591,8 @@
               </w:numPr>
               <w:ind w:left="174" w:hanging="174"/>
             </w:pPr>
-            <w:proofErr w:type="spellStart"/>
-            <w:r>
-              <w:t>Lista_</w:t>
-            </w:r>
-            <w:proofErr w:type="gramStart"/>
-            <w:r>
-              <w:t>Pedidos</w:t>
-            </w:r>
-            <w:proofErr w:type="spellEnd"/>
-            <w:r>
-              <w:t>[</w:t>
-            </w:r>
-            <w:proofErr w:type="gramEnd"/>
-            <w:r>
-              <w:t>] : Pedido</w:t>
+            <w:r>
+              <w:t>ID_Usuario : int</w:t>
             </w:r>
           </w:p>
           <w:p>
@@ -1044,13 +604,8 @@
               </w:numPr>
               <w:ind w:left="174" w:hanging="174"/>
             </w:pPr>
-            <w:proofErr w:type="gramStart"/>
-            <w:r>
-              <w:t>Cliente :</w:t>
-            </w:r>
-            <w:proofErr w:type="gramEnd"/>
-            <w:r>
-              <w:t xml:space="preserve"> Usuario</w:t>
+            <w:r>
+              <w:t>Nombre : String</w:t>
             </w:r>
           </w:p>
         </w:tc>
@@ -1069,21 +624,8 @@
               </w:numPr>
               <w:ind w:left="174" w:hanging="174"/>
             </w:pPr>
-            <w:proofErr w:type="spellStart"/>
-            <w:r>
-              <w:t>getLista_</w:t>
-            </w:r>
-            <w:proofErr w:type="gramStart"/>
-            <w:r>
-              <w:t>Pedidos</w:t>
-            </w:r>
-            <w:proofErr w:type="spellEnd"/>
-            <w:r>
-              <w:t>(</w:t>
-            </w:r>
-            <w:proofErr w:type="gramEnd"/>
-            <w:r>
-              <w:t>) : Pedido[]</w:t>
+            <w:r>
+              <w:t>getID_Usuario() : int</w:t>
             </w:r>
           </w:p>
           <w:p>
@@ -1095,44 +637,8 @@
               </w:numPr>
               <w:ind w:left="174" w:hanging="174"/>
             </w:pPr>
-            <w:proofErr w:type="spellStart"/>
-            <w:proofErr w:type="gramStart"/>
-            <w:r>
-              <w:t>getCliente</w:t>
-            </w:r>
-            <w:proofErr w:type="spellEnd"/>
-            <w:r>
-              <w:t>(</w:t>
-            </w:r>
-            <w:proofErr w:type="gramEnd"/>
-            <w:r>
-              <w:t>) : Usuario</w:t>
-            </w:r>
-          </w:p>
-          <w:p>
-            <w:pPr>
-              <w:pStyle w:val="Prrafodelista"/>
-              <w:numPr>
-                <w:ilvl w:val="0"/>
-                <w:numId w:val="3"/>
-              </w:numPr>
-              <w:ind w:left="174" w:hanging="174"/>
-            </w:pPr>
-            <w:proofErr w:type="spellStart"/>
-            <w:r>
-              <w:t>Impr_</w:t>
-            </w:r>
-            <w:proofErr w:type="gramStart"/>
-            <w:r>
-              <w:t>Todo</w:t>
-            </w:r>
-            <w:proofErr w:type="spellEnd"/>
-            <w:r>
-              <w:t>(</w:t>
-            </w:r>
-            <w:proofErr w:type="gramEnd"/>
-            <w:r>
-              <w:t>)</w:t>
+            <w:r>
+              <w:t>getNombre() : String</w:t>
             </w:r>
           </w:p>
         </w:tc>
@@ -1141,7 +647,7 @@
     <w:tbl>
       <w:tblPr>
         <w:tblStyle w:val="Tablaconcuadrcula"/>
-        <w:tblpPr w:leftFromText="141" w:rightFromText="141" w:vertAnchor="page" w:horzAnchor="page" w:tblpX="737" w:tblpY="8704"/>
+        <w:tblpPr w:leftFromText="141" w:rightFromText="141" w:vertAnchor="page" w:horzAnchor="margin" w:tblpXSpec="right" w:tblpY="7063"/>
         <w:tblW w:w="0" w:type="auto"/>
         <w:tblLook w:val="04A0" w:firstRow="1" w:lastRow="0" w:firstColumn="1" w:lastColumn="0" w:noHBand="0" w:noVBand="1"/>
       </w:tblPr>
@@ -1166,7 +672,7 @@
                 <w:b/>
                 <w:bCs/>
               </w:rPr>
-              <w:t>Usuario</w:t>
+              <w:t>Pedidos_Total</w:t>
             </w:r>
           </w:p>
         </w:tc>
@@ -1185,27 +691,9 @@
               </w:numPr>
               <w:ind w:left="174" w:hanging="174"/>
             </w:pPr>
-            <w:proofErr w:type="spellStart"/>
-            <w:r>
-              <w:t>ID_</w:t>
-            </w:r>
-            <w:proofErr w:type="gramStart"/>
-            <w:r>
-              <w:t>Usuario</w:t>
-            </w:r>
-            <w:proofErr w:type="spellEnd"/>
-            <w:r>
-              <w:t xml:space="preserve"> :</w:t>
-            </w:r>
-            <w:proofErr w:type="gramEnd"/>
-            <w:r>
-              <w:t xml:space="preserve"> </w:t>
-            </w:r>
-            <w:proofErr w:type="spellStart"/>
-            <w:r>
-              <w:t>int</w:t>
-            </w:r>
-            <w:proofErr w:type="spellEnd"/>
+            <w:r>
+              <w:t>Lista_Pedidos[] : Pedido</w:t>
+            </w:r>
           </w:p>
           <w:p>
             <w:pPr>
@@ -1216,19 +704,9 @@
               </w:numPr>
               <w:ind w:left="174" w:hanging="174"/>
             </w:pPr>
-            <w:proofErr w:type="gramStart"/>
-            <w:r>
-              <w:t>Nombre :</w:t>
-            </w:r>
-            <w:proofErr w:type="gramEnd"/>
-            <w:r>
-              <w:t xml:space="preserve"> </w:t>
-            </w:r>
-            <w:proofErr w:type="spellStart"/>
-            <w:r>
-              <w:t>String</w:t>
-            </w:r>
-            <w:proofErr w:type="spellEnd"/>
+            <w:r>
+              <w:t>Cliente : Usuario</w:t>
+            </w:r>
           </w:p>
         </w:tc>
       </w:tr>
@@ -1246,27 +724,9 @@
               </w:numPr>
               <w:ind w:left="174" w:hanging="174"/>
             </w:pPr>
-            <w:proofErr w:type="spellStart"/>
-            <w:r>
-              <w:t>getID_</w:t>
-            </w:r>
-            <w:proofErr w:type="gramStart"/>
-            <w:r>
-              <w:t>Usuario</w:t>
-            </w:r>
-            <w:proofErr w:type="spellEnd"/>
-            <w:r>
-              <w:t>(</w:t>
-            </w:r>
-            <w:proofErr w:type="gramEnd"/>
-            <w:r>
-              <w:t xml:space="preserve">) : </w:t>
-            </w:r>
-            <w:proofErr w:type="spellStart"/>
-            <w:r>
-              <w:t>int</w:t>
-            </w:r>
-            <w:proofErr w:type="spellEnd"/>
+            <w:r>
+              <w:t>getLista_Pedidos() : Pedido[]</w:t>
+            </w:r>
           </w:p>
           <w:p>
             <w:pPr>
@@ -1277,24 +737,22 @@
               </w:numPr>
               <w:ind w:left="174" w:hanging="174"/>
             </w:pPr>
-            <w:proofErr w:type="spellStart"/>
-            <w:proofErr w:type="gramStart"/>
-            <w:r>
-              <w:t>getNombre</w:t>
-            </w:r>
-            <w:proofErr w:type="spellEnd"/>
-            <w:r>
-              <w:t>(</w:t>
-            </w:r>
-            <w:proofErr w:type="gramEnd"/>
-            <w:r>
-              <w:t xml:space="preserve">) : </w:t>
-            </w:r>
-            <w:proofErr w:type="spellStart"/>
-            <w:r>
-              <w:t>String</w:t>
-            </w:r>
-            <w:proofErr w:type="spellEnd"/>
+            <w:r>
+              <w:t>getCliente() : Usuario</w:t>
+            </w:r>
+          </w:p>
+          <w:p>
+            <w:pPr>
+              <w:pStyle w:val="Prrafodelista"/>
+              <w:numPr>
+                <w:ilvl w:val="0"/>
+                <w:numId w:val="3"/>
+              </w:numPr>
+              <w:ind w:left="174" w:hanging="174"/>
+            </w:pPr>
+            <w:r>
+              <w:t>Impr_Todo()</w:t>
+            </w:r>
           </w:p>
         </w:tc>
       </w:tr>
@@ -1307,7 +765,257 @@
         <mc:AlternateContent>
           <mc:Choice Requires="wps">
             <w:drawing>
-              <wp:anchor distT="0" distB="0" distL="114300" distR="114300" simplePos="0" relativeHeight="251666432" behindDoc="0" locked="0" layoutInCell="1" allowOverlap="1" wp14:anchorId="1AA3197E" wp14:editId="5B68F24A">
+              <wp:anchor distT="0" distB="0" distL="114300" distR="114300" simplePos="0" relativeHeight="251664384" behindDoc="0" locked="0" layoutInCell="1" allowOverlap="1" wp14:anchorId="6381D696" wp14:editId="48967552">
+                <wp:simplePos x="0" y="0"/>
+                <wp:positionH relativeFrom="column">
+                  <wp:posOffset>1488690</wp:posOffset>
+                </wp:positionH>
+                <wp:positionV relativeFrom="paragraph">
+                  <wp:posOffset>969464</wp:posOffset>
+                </wp:positionV>
+                <wp:extent cx="2129631" cy="1158149"/>
+                <wp:effectExtent l="0" t="0" r="23495" b="23495"/>
+                <wp:wrapNone/>
+                <wp:docPr id="7" name="Conector: angular 7"/>
+                <wp:cNvGraphicFramePr/>
+                <a:graphic xmlns:a="http://schemas.openxmlformats.org/drawingml/2006/main">
+                  <a:graphicData uri="http://schemas.microsoft.com/office/word/2010/wordprocessingShape">
+                    <wps:wsp>
+                      <wps:cNvCnPr/>
+                      <wps:spPr>
+                        <a:xfrm>
+                          <a:off x="0" y="0"/>
+                          <a:ext cx="2129631" cy="1158149"/>
+                        </a:xfrm>
+                        <a:prstGeom prst="bentConnector3">
+                          <a:avLst>
+                            <a:gd name="adj1" fmla="val 14353"/>
+                          </a:avLst>
+                        </a:prstGeom>
+                        <a:ln>
+                          <a:solidFill>
+                            <a:schemeClr val="tx1">
+                              <a:lumMod val="50000"/>
+                              <a:lumOff val="50000"/>
+                            </a:schemeClr>
+                          </a:solidFill>
+                        </a:ln>
+                      </wps:spPr>
+                      <wps:style>
+                        <a:lnRef idx="1">
+                          <a:schemeClr val="accent1"/>
+                        </a:lnRef>
+                        <a:fillRef idx="0">
+                          <a:schemeClr val="accent1"/>
+                        </a:fillRef>
+                        <a:effectRef idx="0">
+                          <a:schemeClr val="accent1"/>
+                        </a:effectRef>
+                        <a:fontRef idx="minor">
+                          <a:schemeClr val="tx1"/>
+                        </a:fontRef>
+                      </wps:style>
+                      <wps:bodyPr/>
+                    </wps:wsp>
+                  </a:graphicData>
+                </a:graphic>
+                <wp14:sizeRelH relativeFrom="margin">
+                  <wp14:pctWidth>0</wp14:pctWidth>
+                </wp14:sizeRelH>
+                <wp14:sizeRelV relativeFrom="margin">
+                  <wp14:pctHeight>0</wp14:pctHeight>
+                </wp14:sizeRelV>
+              </wp:anchor>
+            </w:drawing>
+          </mc:Choice>
+          <mc:Fallback>
+            <w:pict>
+              <v:shapetype w14:anchorId="227C4229" id="_x0000_t34" coordsize="21600,21600" o:spt="34" o:oned="t" adj="10800" path="m,l@0,0@0,21600,21600,21600e" filled="f">
+                <v:stroke joinstyle="miter"/>
+                <v:formulas>
+                  <v:f eqn="val #0"/>
+                </v:formulas>
+                <v:path arrowok="t" fillok="f" o:connecttype="none"/>
+                <v:handles>
+                  <v:h position="#0,center"/>
+                </v:handles>
+                <o:lock v:ext="edit" shapetype="t"/>
+              </v:shapetype>
+              <v:shape id="Conector: angular 7" o:spid="_x0000_s1026" type="#_x0000_t34" style="position:absolute;margin-left:117.2pt;margin-top:76.35pt;width:167.7pt;height:91.2pt;z-index:251664384;visibility:visible;mso-wrap-style:square;mso-width-percent:0;mso-height-percent:0;mso-wrap-distance-left:9pt;mso-wrap-distance-top:0;mso-wrap-distance-right:9pt;mso-wrap-distance-bottom:0;mso-position-horizontal:absolute;mso-position-horizontal-relative:text;mso-position-vertical:absolute;mso-position-vertical-relative:text;mso-width-percent:0;mso-height-percent:0;mso-width-relative:margin;mso-height-relative:margin" o:gfxdata="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" adj="3100" strokecolor="gray [1629]" strokeweight=".5pt"/>
+            </w:pict>
+          </mc:Fallback>
+        </mc:AlternateContent>
+      </w:r>
+      <w:r>
+        <w:rPr>
+          <w:noProof/>
+        </w:rPr>
+        <mc:AlternateContent>
+          <mc:Choice Requires="wps">
+            <w:drawing>
+              <wp:anchor distT="0" distB="0" distL="114300" distR="114300" simplePos="0" relativeHeight="251659264" behindDoc="0" locked="0" layoutInCell="1" allowOverlap="1" wp14:anchorId="2F09604E" wp14:editId="4FF1B438">
+                <wp:simplePos x="0" y="0"/>
+                <wp:positionH relativeFrom="column">
+                  <wp:posOffset>1325609</wp:posOffset>
+                </wp:positionH>
+                <wp:positionV relativeFrom="paragraph">
+                  <wp:posOffset>2689406</wp:posOffset>
+                </wp:positionV>
+                <wp:extent cx="3221536" cy="1404258"/>
+                <wp:effectExtent l="0" t="0" r="17145" b="24765"/>
+                <wp:wrapNone/>
+                <wp:docPr id="1" name="Conector: angular 1"/>
+                <wp:cNvGraphicFramePr/>
+                <a:graphic xmlns:a="http://schemas.openxmlformats.org/drawingml/2006/main">
+                  <a:graphicData uri="http://schemas.microsoft.com/office/word/2010/wordprocessingShape">
+                    <wps:wsp>
+                      <wps:cNvCnPr/>
+                      <wps:spPr>
+                        <a:xfrm flipV="1">
+                          <a:off x="0" y="0"/>
+                          <a:ext cx="3221536" cy="1404258"/>
+                        </a:xfrm>
+                        <a:prstGeom prst="bentConnector3">
+                          <a:avLst>
+                            <a:gd name="adj1" fmla="val 99841"/>
+                          </a:avLst>
+                        </a:prstGeom>
+                        <a:ln>
+                          <a:solidFill>
+                            <a:schemeClr val="tx1">
+                              <a:lumMod val="50000"/>
+                              <a:lumOff val="50000"/>
+                            </a:schemeClr>
+                          </a:solidFill>
+                        </a:ln>
+                      </wps:spPr>
+                      <wps:style>
+                        <a:lnRef idx="1">
+                          <a:schemeClr val="accent1"/>
+                        </a:lnRef>
+                        <a:fillRef idx="0">
+                          <a:schemeClr val="accent1"/>
+                        </a:fillRef>
+                        <a:effectRef idx="0">
+                          <a:schemeClr val="accent1"/>
+                        </a:effectRef>
+                        <a:fontRef idx="minor">
+                          <a:schemeClr val="tx1"/>
+                        </a:fontRef>
+                      </wps:style>
+                      <wps:bodyPr/>
+                    </wps:wsp>
+                  </a:graphicData>
+                </a:graphic>
+                <wp14:sizeRelH relativeFrom="margin">
+                  <wp14:pctWidth>0</wp14:pctWidth>
+                </wp14:sizeRelH>
+                <wp14:sizeRelV relativeFrom="margin">
+                  <wp14:pctHeight>0</wp14:pctHeight>
+                </wp14:sizeRelV>
+              </wp:anchor>
+            </w:drawing>
+          </mc:Choice>
+          <mc:Fallback>
+            <w:pict>
+              <v:shape w14:anchorId="162DC48E" id="Conector: angular 1" o:spid="_x0000_s1026" type="#_x0000_t34" style="position:absolute;margin-left:104.4pt;margin-top:211.75pt;width:253.65pt;height:110.55pt;flip:y;z-index:251659264;visibility:visible;mso-wrap-style:square;mso-width-percent:0;mso-height-percent:0;mso-wrap-distance-left:9pt;mso-wrap-distance-top:0;mso-wrap-distance-right:9pt;mso-wrap-distance-bottom:0;mso-position-horizontal:absolute;mso-position-horizontal-relative:text;mso-position-vertical:absolute;mso-position-vertical-relative:text;mso-width-percent:0;mso-height-percent:0;mso-width-relative:margin;mso-height-relative:margin" o:gfxdata="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" adj="21566" strokecolor="gray [1629]" strokeweight=".5pt"/>
+            </w:pict>
+          </mc:Fallback>
+        </mc:AlternateContent>
+      </w:r>
+      <w:r>
+        <w:rPr>
+          <w:noProof/>
+        </w:rPr>
+        <mc:AlternateContent>
+          <mc:Choice Requires="wps">
+            <w:drawing>
+              <wp:anchor distT="0" distB="0" distL="114300" distR="114300" simplePos="0" relativeHeight="251663360" behindDoc="0" locked="0" layoutInCell="1" allowOverlap="1" wp14:anchorId="53BEFF49" wp14:editId="0840D530">
+                <wp:simplePos x="0" y="0"/>
+                <wp:positionH relativeFrom="column">
+                  <wp:posOffset>1598680</wp:posOffset>
+                </wp:positionH>
+                <wp:positionV relativeFrom="paragraph">
+                  <wp:posOffset>279400</wp:posOffset>
+                </wp:positionV>
+                <wp:extent cx="540000" cy="540000"/>
+                <wp:effectExtent l="133350" t="133350" r="88900" b="127000"/>
+                <wp:wrapNone/>
+                <wp:docPr id="4" name="Rectángulo 4"/>
+                <wp:cNvGraphicFramePr/>
+                <a:graphic xmlns:a="http://schemas.openxmlformats.org/drawingml/2006/main">
+                  <a:graphicData uri="http://schemas.microsoft.com/office/word/2010/wordprocessingShape">
+                    <wps:wsp>
+                      <wps:cNvSpPr/>
+                      <wps:spPr>
+                        <a:xfrm rot="2683790">
+                          <a:off x="0" y="0"/>
+                          <a:ext cx="540000" cy="540000"/>
+                        </a:xfrm>
+                        <a:prstGeom prst="rect">
+                          <a:avLst/>
+                        </a:prstGeom>
+                        <a:solidFill>
+                          <a:schemeClr val="tx1"/>
+                        </a:solidFill>
+                        <a:ln>
+                          <a:solidFill>
+                            <a:schemeClr val="tx1">
+                              <a:lumMod val="50000"/>
+                              <a:lumOff val="50000"/>
+                            </a:schemeClr>
+                          </a:solidFill>
+                        </a:ln>
+                      </wps:spPr>
+                      <wps:style>
+                        <a:lnRef idx="2">
+                          <a:schemeClr val="accent1">
+                            <a:shade val="50000"/>
+                          </a:schemeClr>
+                        </a:lnRef>
+                        <a:fillRef idx="1">
+                          <a:schemeClr val="accent1"/>
+                        </a:fillRef>
+                        <a:effectRef idx="0">
+                          <a:schemeClr val="accent1"/>
+                        </a:effectRef>
+                        <a:fontRef idx="minor">
+                          <a:schemeClr val="lt1"/>
+                        </a:fontRef>
+                      </wps:style>
+                      <wps:bodyPr rot="0" spcFirstLastPara="0" vertOverflow="overflow" horzOverflow="overflow" vert="horz" wrap="square" lIns="91440" tIns="45720" rIns="91440" bIns="45720" numCol="1" spcCol="0" rtlCol="0" fromWordArt="0" anchor="ctr" anchorCtr="0" forceAA="0" compatLnSpc="1">
+                        <a:prstTxWarp prst="textNoShape">
+                          <a:avLst/>
+                        </a:prstTxWarp>
+                        <a:noAutofit/>
+                      </wps:bodyPr>
+                    </wps:wsp>
+                  </a:graphicData>
+                </a:graphic>
+                <wp14:sizeRelH relativeFrom="margin">
+                  <wp14:pctWidth>0</wp14:pctWidth>
+                </wp14:sizeRelH>
+                <wp14:sizeRelV relativeFrom="margin">
+                  <wp14:pctHeight>0</wp14:pctHeight>
+                </wp14:sizeRelV>
+              </wp:anchor>
+            </w:drawing>
+          </mc:Choice>
+          <mc:Fallback>
+            <w:pict>
+              <v:rect w14:anchorId="41CFE117" id="Rectángulo 4" o:spid="_x0000_s1026" style="position:absolute;margin-left:125.9pt;margin-top:22pt;width:42.5pt;height:42.5pt;rotation:2931414fd;z-index:251663360;visibility:visible;mso-wrap-style:square;mso-width-percent:0;mso-height-percent:0;mso-wrap-distance-left:9pt;mso-wrap-distance-top:0;mso-wrap-distance-right:9pt;mso-wrap-distance-bottom:0;mso-position-horizontal:absolute;mso-position-horizontal-relative:text;mso-position-vertical:absolute;mso-position-vertical-relative:text;mso-width-percent:0;mso-height-percent:0;mso-width-relative:margin;mso-height-relative:margin;v-text-anchor:middle" o:gfxdata="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" fillcolor="black [3213]" strokecolor="gray [1629]" strokeweight="1pt"/>
+            </w:pict>
+          </mc:Fallback>
+        </mc:AlternateContent>
+      </w:r>
+      <w:r>
+        <w:rPr>
+          <w:noProof/>
+        </w:rPr>
+        <mc:AlternateContent>
+          <mc:Choice Requires="wps">
+            <w:drawing>
+              <wp:anchor distT="0" distB="0" distL="114300" distR="114300" simplePos="0" relativeHeight="251666432" behindDoc="0" locked="0" layoutInCell="1" allowOverlap="1" wp14:anchorId="1AA3197E" wp14:editId="33D1132C">
                 <wp:simplePos x="0" y="0"/>
                 <wp:positionH relativeFrom="column">
                   <wp:posOffset>2973803</wp:posOffset>
@@ -1380,163 +1088,7 @@
           </mc:Choice>
           <mc:Fallback>
             <w:pict>
-              <v:rect w14:anchorId="60B6A129" id="Rectángulo 8" o:spid="_x0000_s1026" style="position:absolute;margin-left:234.15pt;margin-top:147.3pt;width:42.5pt;height:42.5pt;rotation:2931414fd;z-index:251666432;visibility:visible;mso-wrap-style:square;mso-width-percent:0;mso-height-percent:0;mso-wrap-distance-left:9pt;mso-wrap-distance-top:0;mso-wrap-distance-right:9pt;mso-wrap-distance-bottom:0;mso-position-horizontal:absolute;mso-position-horizontal-relative:text;mso-position-vertical:absolute;mso-position-vertical-relative:text;mso-width-percent:0;mso-height-percent:0;mso-width-relative:margin;mso-height-relative:margin;v-text-anchor:middle" o:gfxdata="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" fillcolor="white [3212]" strokecolor="gray [1629]" strokeweight="1pt"/>
-            </w:pict>
-          </mc:Fallback>
-        </mc:AlternateContent>
-      </w:r>
-      <w:r>
-        <w:rPr>
-          <w:noProof/>
-        </w:rPr>
-        <mc:AlternateContent>
-          <mc:Choice Requires="wps">
-            <w:drawing>
-              <wp:anchor distT="0" distB="0" distL="114300" distR="114300" simplePos="0" relativeHeight="251664384" behindDoc="0" locked="0" layoutInCell="1" allowOverlap="1" wp14:anchorId="6381D696" wp14:editId="187630A9">
-                <wp:simplePos x="0" y="0"/>
-                <wp:positionH relativeFrom="column">
-                  <wp:posOffset>1517579</wp:posOffset>
-                </wp:positionH>
-                <wp:positionV relativeFrom="paragraph">
-                  <wp:posOffset>961291</wp:posOffset>
-                </wp:positionV>
-                <wp:extent cx="2097378" cy="1169377"/>
-                <wp:effectExtent l="0" t="0" r="17780" b="31115"/>
-                <wp:wrapNone/>
-                <wp:docPr id="7" name="Conector: angular 7"/>
-                <wp:cNvGraphicFramePr/>
-                <a:graphic xmlns:a="http://schemas.openxmlformats.org/drawingml/2006/main">
-                  <a:graphicData uri="http://schemas.microsoft.com/office/word/2010/wordprocessingShape">
-                    <wps:wsp>
-                      <wps:cNvCnPr/>
-                      <wps:spPr>
-                        <a:xfrm>
-                          <a:off x="0" y="0"/>
-                          <a:ext cx="2097378" cy="1169377"/>
-                        </a:xfrm>
-                        <a:prstGeom prst="bentConnector3">
-                          <a:avLst>
-                            <a:gd name="adj1" fmla="val 14353"/>
-                          </a:avLst>
-                        </a:prstGeom>
-                        <a:ln>
-                          <a:solidFill>
-                            <a:schemeClr val="tx1">
-                              <a:lumMod val="50000"/>
-                              <a:lumOff val="50000"/>
-                            </a:schemeClr>
-                          </a:solidFill>
-                        </a:ln>
-                      </wps:spPr>
-                      <wps:style>
-                        <a:lnRef idx="1">
-                          <a:schemeClr val="accent1"/>
-                        </a:lnRef>
-                        <a:fillRef idx="0">
-                          <a:schemeClr val="accent1"/>
-                        </a:fillRef>
-                        <a:effectRef idx="0">
-                          <a:schemeClr val="accent1"/>
-                        </a:effectRef>
-                        <a:fontRef idx="minor">
-                          <a:schemeClr val="tx1"/>
-                        </a:fontRef>
-                      </wps:style>
-                      <wps:bodyPr/>
-                    </wps:wsp>
-                  </a:graphicData>
-                </a:graphic>
-              </wp:anchor>
-            </w:drawing>
-          </mc:Choice>
-          <mc:Fallback>
-            <w:pict>
-              <v:shape w14:anchorId="4D40DBB1" id="Conector: angular 7" o:spid="_x0000_s1026" type="#_x0000_t34" style="position:absolute;margin-left:119.5pt;margin-top:75.7pt;width:165.15pt;height:92.1pt;z-index:251664384;visibility:visible;mso-wrap-style:square;mso-wrap-distance-left:9pt;mso-wrap-distance-top:0;mso-wrap-distance-right:9pt;mso-wrap-distance-bottom:0;mso-position-horizontal:absolute;mso-position-horizontal-relative:text;mso-position-vertical:absolute;mso-position-vertical-relative:text" o:gfxdata="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" adj="3100" strokecolor="gray [1629]" strokeweight=".5pt"/>
-            </w:pict>
-          </mc:Fallback>
-        </mc:AlternateContent>
-      </w:r>
-      <w:r>
-        <w:rPr>
-          <w:noProof/>
-        </w:rPr>
-        <mc:AlternateContent>
-          <mc:Choice Requires="wps">
-            <w:drawing>
-              <wp:anchor distT="0" distB="0" distL="114300" distR="114300" simplePos="0" relativeHeight="251663360" behindDoc="0" locked="0" layoutInCell="1" allowOverlap="1" wp14:anchorId="53BEFF49" wp14:editId="661A3987">
-                <wp:simplePos x="0" y="0"/>
-                <wp:positionH relativeFrom="column">
-                  <wp:posOffset>1631413</wp:posOffset>
-                </wp:positionH>
-                <wp:positionV relativeFrom="paragraph">
-                  <wp:posOffset>279400</wp:posOffset>
-                </wp:positionV>
-                <wp:extent cx="540000" cy="540000"/>
-                <wp:effectExtent l="133350" t="133350" r="88900" b="127000"/>
-                <wp:wrapNone/>
-                <wp:docPr id="4" name="Rectángulo 4"/>
-                <wp:cNvGraphicFramePr/>
-                <a:graphic xmlns:a="http://schemas.openxmlformats.org/drawingml/2006/main">
-                  <a:graphicData uri="http://schemas.microsoft.com/office/word/2010/wordprocessingShape">
-                    <wps:wsp>
-                      <wps:cNvSpPr/>
-                      <wps:spPr>
-                        <a:xfrm rot="2683790">
-                          <a:off x="0" y="0"/>
-                          <a:ext cx="540000" cy="540000"/>
-                        </a:xfrm>
-                        <a:prstGeom prst="rect">
-                          <a:avLst/>
-                        </a:prstGeom>
-                        <a:solidFill>
-                          <a:schemeClr val="tx1"/>
-                        </a:solidFill>
-                        <a:ln>
-                          <a:solidFill>
-                            <a:schemeClr val="tx1">
-                              <a:lumMod val="50000"/>
-                              <a:lumOff val="50000"/>
-                            </a:schemeClr>
-                          </a:solidFill>
-                        </a:ln>
-                      </wps:spPr>
-                      <wps:style>
-                        <a:lnRef idx="2">
-                          <a:schemeClr val="accent1">
-                            <a:shade val="50000"/>
-                          </a:schemeClr>
-                        </a:lnRef>
-                        <a:fillRef idx="1">
-                          <a:schemeClr val="accent1"/>
-                        </a:fillRef>
-                        <a:effectRef idx="0">
-                          <a:schemeClr val="accent1"/>
-                        </a:effectRef>
-                        <a:fontRef idx="minor">
-                          <a:schemeClr val="lt1"/>
-                        </a:fontRef>
-                      </wps:style>
-                      <wps:bodyPr rot="0" spcFirstLastPara="0" vertOverflow="overflow" horzOverflow="overflow" vert="horz" wrap="square" lIns="91440" tIns="45720" rIns="91440" bIns="45720" numCol="1" spcCol="0" rtlCol="0" fromWordArt="0" anchor="ctr" anchorCtr="0" forceAA="0" compatLnSpc="1">
-                        <a:prstTxWarp prst="textNoShape">
-                          <a:avLst/>
-                        </a:prstTxWarp>
-                        <a:noAutofit/>
-                      </wps:bodyPr>
-                    </wps:wsp>
-                  </a:graphicData>
-                </a:graphic>
-                <wp14:sizeRelH relativeFrom="margin">
-                  <wp14:pctWidth>0</wp14:pctWidth>
-                </wp14:sizeRelH>
-                <wp14:sizeRelV relativeFrom="margin">
-                  <wp14:pctHeight>0</wp14:pctHeight>
-                </wp14:sizeRelV>
-              </wp:anchor>
-            </w:drawing>
-          </mc:Choice>
-          <mc:Fallback>
-            <w:pict>
-              <v:rect w14:anchorId="780C3FA0" id="Rectángulo 4" o:spid="_x0000_s1026" style="position:absolute;margin-left:128.45pt;margin-top:22pt;width:42.5pt;height:42.5pt;rotation:2931414fd;z-index:251663360;visibility:visible;mso-wrap-style:square;mso-width-percent:0;mso-height-percent:0;mso-wrap-distance-left:9pt;mso-wrap-distance-top:0;mso-wrap-distance-right:9pt;mso-wrap-distance-bottom:0;mso-position-horizontal:absolute;mso-position-horizontal-relative:text;mso-position-vertical:absolute;mso-position-vertical-relative:text;mso-width-percent:0;mso-height-percent:0;mso-width-relative:margin;mso-height-relative:margin;v-text-anchor:middle" o:gfxdata="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" fillcolor="black [3213]" strokecolor="gray [1629]" strokeweight="1pt"/>
+              <v:rect w14:anchorId="213267ED" id="Rectángulo 8" o:spid="_x0000_s1026" style="position:absolute;margin-left:234.15pt;margin-top:147.3pt;width:42.5pt;height:42.5pt;rotation:2931414fd;z-index:251666432;visibility:visible;mso-wrap-style:square;mso-width-percent:0;mso-height-percent:0;mso-wrap-distance-left:9pt;mso-wrap-distance-top:0;mso-wrap-distance-right:9pt;mso-wrap-distance-bottom:0;mso-position-horizontal:absolute;mso-position-horizontal-relative:text;mso-position-vertical:absolute;mso-position-vertical-relative:text;mso-width-percent:0;mso-height-percent:0;mso-width-relative:margin;mso-height-relative:margin;v-text-anchor:middle" o:gfxdata="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" fillcolor="white [3212]" strokecolor="gray [1629]" strokeweight="1pt"/>
             </w:pict>
           </mc:Fallback>
         </mc:AlternateContent>
@@ -1621,11 +1173,363 @@
           </mc:Choice>
           <mc:Fallback>
             <w:pict>
-              <v:rect w14:anchorId="72293401" id="Rectángulo 2" o:spid="_x0000_s1026" style="position:absolute;margin-left:336.25pt;margin-top:219.6pt;width:42.5pt;height:42.5pt;rotation:2931414fd;z-index:251660288;visibility:visible;mso-wrap-style:square;mso-width-percent:0;mso-height-percent:0;mso-wrap-distance-left:9pt;mso-wrap-distance-top:0;mso-wrap-distance-right:9pt;mso-wrap-distance-bottom:0;mso-position-horizontal:absolute;mso-position-horizontal-relative:text;mso-position-vertical:absolute;mso-position-vertical-relative:text;mso-width-percent:0;mso-height-percent:0;mso-width-relative:margin;mso-height-relative:margin;v-text-anchor:middle" o:gfxdata="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" fillcolor="black [3213]" strokecolor="gray [1629]" strokeweight="1pt"/>
+              <v:rect w14:anchorId="41541250" id="Rectángulo 2" o:spid="_x0000_s1026" style="position:absolute;margin-left:336.25pt;margin-top:219.6pt;width:42.5pt;height:42.5pt;rotation:2931414fd;z-index:251660288;visibility:visible;mso-wrap-style:square;mso-width-percent:0;mso-height-percent:0;mso-wrap-distance-left:9pt;mso-wrap-distance-top:0;mso-wrap-distance-right:9pt;mso-wrap-distance-bottom:0;mso-position-horizontal:absolute;mso-position-horizontal-relative:text;mso-position-vertical:absolute;mso-position-vertical-relative:text;mso-width-percent:0;mso-height-percent:0;mso-width-relative:margin;mso-height-relative:margin;v-text-anchor:middle" o:gfxdata="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" fillcolor="black [3213]" strokecolor="gray [1629]" strokeweight="1pt"/>
             </w:pict>
           </mc:Fallback>
         </mc:AlternateContent>
       </w:r>
+    </w:p>
+    <w:p/>
+    <w:p/>
+    <w:p/>
+    <w:p/>
+    <w:p/>
+    <w:p/>
+    <w:p/>
+    <w:p/>
+    <w:p/>
+    <w:p/>
+    <w:p/>
+    <w:p/>
+    <w:p/>
+    <w:p/>
+    <w:p/>
+    <w:p/>
+    <w:p>
+      <w:pPr>
+        <w:ind w:firstLine="708"/>
+      </w:pPr>
+    </w:p>
+    <w:p>
+      <w:pPr>
+        <w:jc w:val="center"/>
+        <w:rPr>
+          <w:b/>
+          <w:bCs/>
+          <w:sz w:val="24"/>
+          <w:szCs w:val="24"/>
+        </w:rPr>
+      </w:pPr>
+      <w:r>
+        <w:rPr>
+          <w:b/>
+          <w:bCs/>
+          <w:sz w:val="24"/>
+          <w:szCs w:val="24"/>
+        </w:rPr>
+        <w:t>Clases</w:t>
+      </w:r>
+    </w:p>
+    <w:p>
+      <w:pPr>
+        <w:rPr>
+          <w:b/>
+          <w:bCs/>
+          <w:sz w:val="24"/>
+          <w:szCs w:val="24"/>
+        </w:rPr>
+      </w:pPr>
+      <w:r>
+        <w:rPr>
+          <w:b/>
+          <w:bCs/>
+          <w:sz w:val="24"/>
+          <w:szCs w:val="24"/>
+        </w:rPr>
+        <w:t>Usuario</w:t>
+      </w:r>
+    </w:p>
+    <w:p>
+      <w:pPr>
+        <w:rPr>
+          <w:sz w:val="24"/>
+          <w:szCs w:val="24"/>
+        </w:rPr>
+      </w:pPr>
+      <w:r>
+        <w:rPr>
+          <w:sz w:val="24"/>
+          <w:szCs w:val="24"/>
+        </w:rPr>
+        <w:t>Esta clase contendrá al usuario en cuestión, para así poder efectuar con mas facilidad todo.</w:t>
+      </w:r>
+    </w:p>
+    <w:p>
+      <w:pPr>
+        <w:rPr>
+          <w:b/>
+          <w:bCs/>
+          <w:sz w:val="24"/>
+          <w:szCs w:val="24"/>
+        </w:rPr>
+      </w:pPr>
+      <w:r>
+        <w:rPr>
+          <w:b/>
+          <w:bCs/>
+          <w:sz w:val="24"/>
+          <w:szCs w:val="24"/>
+        </w:rPr>
+        <w:lastRenderedPageBreak/>
+        <w:t>Producto</w:t>
+      </w:r>
+    </w:p>
+    <w:p>
+      <w:pPr>
+        <w:rPr>
+          <w:sz w:val="24"/>
+          <w:szCs w:val="24"/>
+        </w:rPr>
+      </w:pPr>
+      <w:r>
+        <w:rPr>
+          <w:sz w:val="24"/>
+          <w:szCs w:val="24"/>
+        </w:rPr>
+        <w:t xml:space="preserve">En un principio quería crearle tres clases las cuales hereden esta clase (bebidas,palomitas y dulces), pero dado que en producto existe el Id, esto hace inesesario crear clases de herencia. </w:t>
+      </w:r>
+    </w:p>
+    <w:p>
+      <w:pPr>
+        <w:rPr>
+          <w:sz w:val="24"/>
+          <w:szCs w:val="24"/>
+        </w:rPr>
+      </w:pPr>
+      <w:r>
+        <w:rPr>
+          <w:sz w:val="24"/>
+          <w:szCs w:val="24"/>
+        </w:rPr>
+        <w:t>Dentro de esta clase se mostrara la información principal de cada producto, así como el monto solicitado.</w:t>
+      </w:r>
+    </w:p>
+    <w:p>
+      <w:pPr>
+        <w:rPr>
+          <w:b/>
+          <w:bCs/>
+          <w:sz w:val="24"/>
+          <w:szCs w:val="24"/>
+        </w:rPr>
+      </w:pPr>
+      <w:r>
+        <w:rPr>
+          <w:b/>
+          <w:bCs/>
+          <w:sz w:val="24"/>
+          <w:szCs w:val="24"/>
+        </w:rPr>
+        <w:t>Pedido</w:t>
+      </w:r>
+    </w:p>
+    <w:p>
+      <w:pPr>
+        <w:rPr>
+          <w:sz w:val="24"/>
+          <w:szCs w:val="24"/>
+        </w:rPr>
+      </w:pPr>
+      <w:r>
+        <w:rPr>
+          <w:sz w:val="24"/>
+          <w:szCs w:val="24"/>
+        </w:rPr>
+        <w:t>En este se mostrara el conjunto de productos solicitados por el usuario, así como el monto apagar, y si fue o no pagado.</w:t>
+      </w:r>
+    </w:p>
+    <w:p>
+      <w:pPr>
+        <w:rPr>
+          <w:sz w:val="24"/>
+          <w:szCs w:val="24"/>
+        </w:rPr>
+      </w:pPr>
+      <w:r>
+        <w:rPr>
+          <w:sz w:val="24"/>
+          <w:szCs w:val="24"/>
+        </w:rPr>
+        <w:t>Cree un procedimiento llamado, nuevo_total, con la finalidad, de que, si en dado caso que el usuario no pague a tiempo, tomando como referencia la fecha del pedido, el coste de este se incrementara hasta que sea pagado.</w:t>
+      </w:r>
+    </w:p>
+    <w:p>
+      <w:pPr>
+        <w:rPr>
+          <w:b/>
+          <w:bCs/>
+          <w:sz w:val="24"/>
+          <w:szCs w:val="24"/>
+        </w:rPr>
+      </w:pPr>
+      <w:r>
+        <w:rPr>
+          <w:b/>
+          <w:bCs/>
+          <w:sz w:val="24"/>
+          <w:szCs w:val="24"/>
+        </w:rPr>
+        <w:t>Pedidos_total</w:t>
+      </w:r>
+    </w:p>
+    <w:p>
+      <w:pPr>
+        <w:rPr>
+          <w:sz w:val="24"/>
+          <w:szCs w:val="24"/>
+        </w:rPr>
+      </w:pPr>
+      <w:r>
+        <w:rPr>
+          <w:sz w:val="24"/>
+          <w:szCs w:val="24"/>
+        </w:rPr>
+        <w:t>Este se encarga de mostrar en pantalla los pedidos con toda la información necesario</w:t>
+      </w:r>
+      <w:r>
+        <w:rPr>
+          <w:sz w:val="24"/>
+          <w:szCs w:val="24"/>
+        </w:rPr>
+        <w:t>.</w:t>
+      </w:r>
+    </w:p>
+    <w:p>
+      <w:pPr>
+        <w:jc w:val="center"/>
+        <w:rPr>
+          <w:b/>
+          <w:bCs/>
+          <w:sz w:val="24"/>
+          <w:szCs w:val="24"/>
+        </w:rPr>
+      </w:pPr>
+      <w:r>
+        <w:rPr>
+          <w:b/>
+          <w:bCs/>
+          <w:sz w:val="24"/>
+          <w:szCs w:val="24"/>
+        </w:rPr>
+        <w:t>Relaciones de clase</w:t>
+      </w:r>
+    </w:p>
+    <w:p>
+      <w:pPr>
+        <w:rPr>
+          <w:b/>
+          <w:bCs/>
+          <w:sz w:val="24"/>
+          <w:szCs w:val="24"/>
+        </w:rPr>
+      </w:pPr>
+      <w:r>
+        <w:rPr>
+          <w:b/>
+          <w:bCs/>
+          <w:sz w:val="24"/>
+          <w:szCs w:val="24"/>
+        </w:rPr>
+        <w:t>Usuario-Pedidos_total</w:t>
+      </w:r>
+    </w:p>
+    <w:p>
+      <w:pPr>
+        <w:rPr>
+          <w:sz w:val="24"/>
+          <w:szCs w:val="24"/>
+        </w:rPr>
+      </w:pPr>
+      <w:r>
+        <w:rPr>
+          <w:sz w:val="24"/>
+          <w:szCs w:val="24"/>
+        </w:rPr>
+        <w:t>Tome en cuenta que para poder mostrar los pedidos es vital que existe un usuario, por ende, relacione pedidos_total con usuario, para que así, si no hay usuario, no hay pedidos.</w:t>
+      </w:r>
+    </w:p>
+    <w:p>
+      <w:pPr>
+        <w:rPr>
+          <w:b/>
+          <w:bCs/>
+          <w:sz w:val="24"/>
+          <w:szCs w:val="24"/>
+        </w:rPr>
+      </w:pPr>
+      <w:r>
+        <w:rPr>
+          <w:b/>
+          <w:bCs/>
+          <w:sz w:val="24"/>
+          <w:szCs w:val="24"/>
+        </w:rPr>
+        <w:t>Producto-Pedido</w:t>
+      </w:r>
+    </w:p>
+    <w:p>
+      <w:pPr>
+        <w:rPr>
+          <w:sz w:val="24"/>
+          <w:szCs w:val="24"/>
+        </w:rPr>
+      </w:pPr>
+      <w:r>
+        <w:rPr>
+          <w:sz w:val="24"/>
+          <w:szCs w:val="24"/>
+        </w:rPr>
+        <w:t xml:space="preserve">Para este, </w:t>
+      </w:r>
+      <w:r>
+        <w:rPr>
+          <w:sz w:val="24"/>
+          <w:szCs w:val="24"/>
+        </w:rPr>
+        <w:t>obtuve la relación haciéndome la siguiente pregunta, si no hay productos, no existe un pedido, por esto mismo, relacione esas clases de esa forma, así si no existen productos, no existe el pedido.</w:t>
+      </w:r>
+    </w:p>
+    <w:p>
+      <w:pPr>
+        <w:rPr>
+          <w:b/>
+          <w:bCs/>
+          <w:sz w:val="24"/>
+          <w:szCs w:val="24"/>
+        </w:rPr>
+      </w:pPr>
+      <w:r>
+        <w:rPr>
+          <w:b/>
+          <w:bCs/>
+          <w:sz w:val="24"/>
+          <w:szCs w:val="24"/>
+        </w:rPr>
+        <w:t>Pedido-Pedidos_total</w:t>
+      </w:r>
+    </w:p>
+    <w:p>
+      <w:pPr>
+        <w:rPr>
+          <w:sz w:val="24"/>
+          <w:szCs w:val="24"/>
+        </w:rPr>
+      </w:pPr>
+      <w:r>
+        <w:rPr>
+          <w:sz w:val="24"/>
+          <w:szCs w:val="24"/>
+        </w:rPr>
+        <w:t>Para este, tome como referencia, un listado de carrito de mercado libre, donde, en dado caso de existir un producto, se muestra, si no existe, simplemente no se muestra nada, con esta lógica puse una relación, donde no es vital que exista pedidos.</w:t>
+      </w:r>
+    </w:p>
+    <w:p>
+      <w:pPr>
+        <w:rPr>
+          <w:sz w:val="24"/>
+          <w:szCs w:val="24"/>
+        </w:rPr>
+      </w:pPr>
     </w:p>
     <w:sectPr>
       <w:pgSz w:w="12240" w:h="15840"/>

</xml_diff>